<commit_message>
Formatting file and updating index
</commit_message>
<xml_diff>
--- a/Documents/Project Report/PR_Second_Part.docx
+++ b/Documents/Project Report/PR_Second_Part.docx
@@ -1494,6 +1494,15 @@
                 <w:szCs w:val="24"/>
               </w:rPr>
             </w:pPr>
+            <w:r>
+              <w:rPr>
+                <w:rFonts w:ascii="Times New Roman" w:hAnsi="Times New Roman"/>
+                <w:bCs/>
+                <w:sz w:val="24"/>
+                <w:szCs w:val="24"/>
+              </w:rPr>
+              <w:t>1</w:t>
+            </w:r>
           </w:p>
         </w:tc>
       </w:tr>
@@ -1557,6 +1566,15 @@
                 <w:szCs w:val="24"/>
               </w:rPr>
             </w:pPr>
+            <w:r>
+              <w:rPr>
+                <w:rFonts w:ascii="Times New Roman" w:hAnsi="Times New Roman"/>
+                <w:bCs/>
+                <w:sz w:val="24"/>
+                <w:szCs w:val="24"/>
+              </w:rPr>
+              <w:t>1</w:t>
+            </w:r>
           </w:p>
         </w:tc>
       </w:tr>
@@ -1618,6 +1636,15 @@
                 <w:szCs w:val="24"/>
               </w:rPr>
             </w:pPr>
+            <w:r>
+              <w:rPr>
+                <w:rFonts w:ascii="Times New Roman" w:hAnsi="Times New Roman"/>
+                <w:bCs/>
+                <w:sz w:val="24"/>
+                <w:szCs w:val="24"/>
+              </w:rPr>
+              <w:t>1</w:t>
+            </w:r>
           </w:p>
         </w:tc>
       </w:tr>
@@ -1679,6 +1706,15 @@
                 <w:szCs w:val="24"/>
               </w:rPr>
             </w:pPr>
+            <w:r>
+              <w:rPr>
+                <w:rFonts w:ascii="Times New Roman" w:hAnsi="Times New Roman"/>
+                <w:bCs/>
+                <w:sz w:val="24"/>
+                <w:szCs w:val="24"/>
+              </w:rPr>
+              <w:t>1</w:t>
+            </w:r>
           </w:p>
         </w:tc>
       </w:tr>
@@ -1742,6 +1778,15 @@
                 <w:szCs w:val="24"/>
               </w:rPr>
             </w:pPr>
+            <w:r>
+              <w:rPr>
+                <w:rFonts w:ascii="Times New Roman" w:hAnsi="Times New Roman"/>
+                <w:bCs/>
+                <w:sz w:val="24"/>
+                <w:szCs w:val="24"/>
+              </w:rPr>
+              <w:t>1</w:t>
+            </w:r>
           </w:p>
         </w:tc>
       </w:tr>
@@ -1805,6 +1850,15 @@
                 <w:szCs w:val="24"/>
               </w:rPr>
             </w:pPr>
+            <w:r>
+              <w:rPr>
+                <w:rFonts w:ascii="Times New Roman" w:hAnsi="Times New Roman"/>
+                <w:bCs/>
+                <w:sz w:val="24"/>
+                <w:szCs w:val="24"/>
+              </w:rPr>
+              <w:t>1</w:t>
+            </w:r>
           </w:p>
         </w:tc>
       </w:tr>
@@ -1868,6 +1922,15 @@
                 <w:szCs w:val="24"/>
               </w:rPr>
             </w:pPr>
+            <w:r>
+              <w:rPr>
+                <w:rFonts w:ascii="Times New Roman" w:hAnsi="Times New Roman"/>
+                <w:bCs/>
+                <w:sz w:val="24"/>
+                <w:szCs w:val="24"/>
+              </w:rPr>
+              <w:t>1</w:t>
+            </w:r>
           </w:p>
         </w:tc>
       </w:tr>
@@ -1931,6 +1994,15 @@
                 <w:szCs w:val="24"/>
               </w:rPr>
             </w:pPr>
+            <w:r>
+              <w:rPr>
+                <w:rFonts w:ascii="Times New Roman" w:hAnsi="Times New Roman"/>
+                <w:bCs/>
+                <w:sz w:val="24"/>
+                <w:szCs w:val="24"/>
+              </w:rPr>
+              <w:t>1</w:t>
+            </w:r>
           </w:p>
         </w:tc>
       </w:tr>
@@ -1994,6 +2066,15 @@
                 <w:szCs w:val="24"/>
               </w:rPr>
             </w:pPr>
+            <w:r>
+              <w:rPr>
+                <w:rFonts w:ascii="Times New Roman" w:hAnsi="Times New Roman"/>
+                <w:bCs/>
+                <w:sz w:val="24"/>
+                <w:szCs w:val="24"/>
+              </w:rPr>
+              <w:t>2</w:t>
+            </w:r>
           </w:p>
         </w:tc>
       </w:tr>
@@ -2046,6 +2127,15 @@
                 <w:szCs w:val="24"/>
               </w:rPr>
             </w:pPr>
+            <w:r>
+              <w:rPr>
+                <w:rFonts w:ascii="Times New Roman" w:hAnsi="Times New Roman"/>
+                <w:bCs/>
+                <w:sz w:val="24"/>
+                <w:szCs w:val="24"/>
+              </w:rPr>
+              <w:t>3</w:t>
+            </w:r>
           </w:p>
         </w:tc>
       </w:tr>
@@ -2107,6 +2197,15 @@
                 <w:szCs w:val="24"/>
               </w:rPr>
             </w:pPr>
+            <w:r>
+              <w:rPr>
+                <w:rFonts w:ascii="Times New Roman" w:hAnsi="Times New Roman"/>
+                <w:bCs/>
+                <w:sz w:val="24"/>
+                <w:szCs w:val="24"/>
+              </w:rPr>
+              <w:t>3</w:t>
+            </w:r>
           </w:p>
         </w:tc>
       </w:tr>
@@ -2168,6 +2267,15 @@
                 <w:szCs w:val="24"/>
               </w:rPr>
             </w:pPr>
+            <w:r>
+              <w:rPr>
+                <w:rFonts w:ascii="Times New Roman" w:hAnsi="Times New Roman"/>
+                <w:bCs/>
+                <w:sz w:val="24"/>
+                <w:szCs w:val="24"/>
+              </w:rPr>
+              <w:t>3</w:t>
+            </w:r>
           </w:p>
         </w:tc>
       </w:tr>
@@ -2229,6 +2337,15 @@
                 <w:szCs w:val="24"/>
               </w:rPr>
             </w:pPr>
+            <w:r>
+              <w:rPr>
+                <w:rFonts w:ascii="Times New Roman" w:hAnsi="Times New Roman"/>
+                <w:bCs/>
+                <w:sz w:val="24"/>
+                <w:szCs w:val="24"/>
+              </w:rPr>
+              <w:t>3</w:t>
+            </w:r>
           </w:p>
         </w:tc>
       </w:tr>
@@ -2290,6 +2407,15 @@
                 <w:szCs w:val="24"/>
               </w:rPr>
             </w:pPr>
+            <w:r>
+              <w:rPr>
+                <w:rFonts w:ascii="Times New Roman" w:hAnsi="Times New Roman"/>
+                <w:bCs/>
+                <w:sz w:val="24"/>
+                <w:szCs w:val="24"/>
+              </w:rPr>
+              <w:t>3</w:t>
+            </w:r>
           </w:p>
         </w:tc>
       </w:tr>
@@ -2351,6 +2477,15 @@
                 <w:szCs w:val="24"/>
               </w:rPr>
             </w:pPr>
+            <w:r>
+              <w:rPr>
+                <w:rFonts w:ascii="Times New Roman" w:hAnsi="Times New Roman"/>
+                <w:bCs/>
+                <w:sz w:val="24"/>
+                <w:szCs w:val="24"/>
+              </w:rPr>
+              <w:t>5</w:t>
+            </w:r>
           </w:p>
         </w:tc>
       </w:tr>
@@ -2405,6 +2540,15 @@
                 <w:szCs w:val="24"/>
               </w:rPr>
             </w:pPr>
+            <w:r>
+              <w:rPr>
+                <w:rFonts w:ascii="Times New Roman" w:hAnsi="Times New Roman"/>
+                <w:bCs/>
+                <w:sz w:val="24"/>
+                <w:szCs w:val="24"/>
+              </w:rPr>
+              <w:t>9</w:t>
+            </w:r>
           </w:p>
         </w:tc>
       </w:tr>
@@ -2468,6 +2612,15 @@
                 <w:szCs w:val="24"/>
               </w:rPr>
             </w:pPr>
+            <w:r>
+              <w:rPr>
+                <w:rFonts w:ascii="Times New Roman" w:hAnsi="Times New Roman"/>
+                <w:bCs/>
+                <w:sz w:val="24"/>
+                <w:szCs w:val="24"/>
+              </w:rPr>
+              <w:t>9</w:t>
+            </w:r>
           </w:p>
         </w:tc>
       </w:tr>
@@ -2531,6 +2684,15 @@
                 <w:szCs w:val="24"/>
               </w:rPr>
             </w:pPr>
+            <w:r>
+              <w:rPr>
+                <w:rFonts w:ascii="Times New Roman" w:hAnsi="Times New Roman"/>
+                <w:bCs/>
+                <w:sz w:val="24"/>
+                <w:szCs w:val="24"/>
+              </w:rPr>
+              <w:t>9</w:t>
+            </w:r>
           </w:p>
         </w:tc>
       </w:tr>
@@ -2592,6 +2754,15 @@
                 <w:szCs w:val="24"/>
               </w:rPr>
             </w:pPr>
+            <w:r>
+              <w:rPr>
+                <w:rFonts w:ascii="Times New Roman" w:hAnsi="Times New Roman"/>
+                <w:bCs/>
+                <w:sz w:val="24"/>
+                <w:szCs w:val="24"/>
+              </w:rPr>
+              <w:t>9</w:t>
+            </w:r>
           </w:p>
         </w:tc>
       </w:tr>
@@ -2645,6 +2816,15 @@
                 <w:szCs w:val="24"/>
               </w:rPr>
             </w:pPr>
+            <w:r>
+              <w:rPr>
+                <w:rFonts w:ascii="Times New Roman" w:hAnsi="Times New Roman"/>
+                <w:bCs/>
+                <w:sz w:val="24"/>
+                <w:szCs w:val="24"/>
+              </w:rPr>
+              <w:t>10</w:t>
+            </w:r>
           </w:p>
         </w:tc>
       </w:tr>
@@ -2706,6 +2886,15 @@
                 <w:szCs w:val="24"/>
               </w:rPr>
             </w:pPr>
+            <w:r>
+              <w:rPr>
+                <w:rFonts w:ascii="Times New Roman" w:hAnsi="Times New Roman"/>
+                <w:bCs/>
+                <w:sz w:val="24"/>
+                <w:szCs w:val="24"/>
+              </w:rPr>
+              <w:t>10</w:t>
+            </w:r>
           </w:p>
         </w:tc>
       </w:tr>
@@ -2731,25 +2920,7 @@
                 <w:sz w:val="24"/>
                 <w:szCs w:val="24"/>
               </w:rPr>
-              <w:t>4.1.</w:t>
-            </w:r>
-            <w:r>
-              <w:rPr>
-                <w:rFonts w:ascii="Times New Roman" w:hAnsi="Times New Roman"/>
-                <w:bCs/>
-                <w:sz w:val="24"/>
-                <w:szCs w:val="24"/>
-              </w:rPr>
-              <w:t>1</w:t>
-            </w:r>
-            <w:r>
-              <w:rPr>
-                <w:rFonts w:ascii="Times New Roman" w:hAnsi="Times New Roman"/>
-                <w:bCs/>
-                <w:sz w:val="24"/>
-                <w:szCs w:val="24"/>
-              </w:rPr>
-              <w:t>.</w:t>
+              <w:t>4.2.</w:t>
             </w:r>
             <w:r>
               <w:rPr>
@@ -2767,25 +2938,7 @@
                 <w:sz w:val="24"/>
                 <w:szCs w:val="24"/>
               </w:rPr>
-              <w:t xml:space="preserve">Level - </w:t>
-            </w:r>
-            <w:r>
-              <w:rPr>
-                <w:rFonts w:ascii="Times New Roman" w:hAnsi="Times New Roman"/>
-                <w:bCs/>
-                <w:sz w:val="24"/>
-                <w:szCs w:val="24"/>
-              </w:rPr>
-              <w:t>0</w:t>
-            </w:r>
-            <w:r>
-              <w:rPr>
-                <w:rFonts w:ascii="Times New Roman" w:hAnsi="Times New Roman"/>
-                <w:bCs/>
-                <w:sz w:val="24"/>
-                <w:szCs w:val="24"/>
-              </w:rPr>
-              <w:t xml:space="preserve"> DFD</w:t>
+              <w:t>Use case diagrams</w:t>
             </w:r>
           </w:p>
         </w:tc>
@@ -2803,6 +2956,15 @@
                 <w:szCs w:val="24"/>
               </w:rPr>
             </w:pPr>
+            <w:r>
+              <w:rPr>
+                <w:rFonts w:ascii="Times New Roman" w:hAnsi="Times New Roman"/>
+                <w:bCs/>
+                <w:sz w:val="24"/>
+                <w:szCs w:val="24"/>
+              </w:rPr>
+              <w:t>11</w:t>
+            </w:r>
           </w:p>
         </w:tc>
       </w:tr>
@@ -2828,25 +2990,7 @@
                 <w:sz w:val="24"/>
                 <w:szCs w:val="24"/>
               </w:rPr>
-              <w:t>4.1.</w:t>
-            </w:r>
-            <w:r>
-              <w:rPr>
-                <w:rFonts w:ascii="Times New Roman" w:hAnsi="Times New Roman"/>
-                <w:bCs/>
-                <w:sz w:val="24"/>
-                <w:szCs w:val="24"/>
-              </w:rPr>
-              <w:t>2</w:t>
-            </w:r>
-            <w:r>
-              <w:rPr>
-                <w:rFonts w:ascii="Times New Roman" w:hAnsi="Times New Roman"/>
-                <w:bCs/>
-                <w:sz w:val="24"/>
-                <w:szCs w:val="24"/>
-              </w:rPr>
-              <w:t>.</w:t>
+              <w:t>4.3.</w:t>
             </w:r>
             <w:r>
               <w:rPr>
@@ -2864,43 +3008,7 @@
                 <w:sz w:val="24"/>
                 <w:szCs w:val="24"/>
               </w:rPr>
-              <w:t xml:space="preserve">Level </w:t>
-            </w:r>
-            <w:r>
-              <w:rPr>
-                <w:rFonts w:ascii="Times New Roman" w:hAnsi="Times New Roman"/>
-                <w:bCs/>
-                <w:sz w:val="24"/>
-                <w:szCs w:val="24"/>
-              </w:rPr>
-              <w:t>-</w:t>
-            </w:r>
-            <w:r>
-              <w:rPr>
-                <w:rFonts w:ascii="Times New Roman" w:hAnsi="Times New Roman"/>
-                <w:bCs/>
-                <w:sz w:val="24"/>
-                <w:szCs w:val="24"/>
-              </w:rPr>
-              <w:t xml:space="preserve"> </w:t>
-            </w:r>
-            <w:r>
-              <w:rPr>
-                <w:rFonts w:ascii="Times New Roman" w:hAnsi="Times New Roman"/>
-                <w:bCs/>
-                <w:sz w:val="24"/>
-                <w:szCs w:val="24"/>
-              </w:rPr>
-              <w:t>1</w:t>
-            </w:r>
-            <w:r>
-              <w:rPr>
-                <w:rFonts w:ascii="Times New Roman" w:hAnsi="Times New Roman"/>
-                <w:bCs/>
-                <w:sz w:val="24"/>
-                <w:szCs w:val="24"/>
-              </w:rPr>
-              <w:t xml:space="preserve"> DFD</w:t>
+              <w:t>Activity Diagrams</w:t>
             </w:r>
           </w:p>
         </w:tc>
@@ -2918,6 +3026,15 @@
                 <w:szCs w:val="24"/>
               </w:rPr>
             </w:pPr>
+            <w:r>
+              <w:rPr>
+                <w:rFonts w:ascii="Times New Roman" w:hAnsi="Times New Roman"/>
+                <w:bCs/>
+                <w:sz w:val="24"/>
+                <w:szCs w:val="24"/>
+              </w:rPr>
+              <w:t>12</w:t>
+            </w:r>
           </w:p>
         </w:tc>
       </w:tr>
@@ -2943,7 +3060,7 @@
                 <w:sz w:val="24"/>
                 <w:szCs w:val="24"/>
               </w:rPr>
-              <w:t>4.2.</w:t>
+              <w:t>4.4.</w:t>
             </w:r>
             <w:r>
               <w:rPr>
@@ -2961,7 +3078,7 @@
                 <w:sz w:val="24"/>
                 <w:szCs w:val="24"/>
               </w:rPr>
-              <w:t>Use case diagrams</w:t>
+              <w:t>Sequence diagram</w:t>
             </w:r>
           </w:p>
         </w:tc>
@@ -2979,6 +3096,15 @@
                 <w:szCs w:val="24"/>
               </w:rPr>
             </w:pPr>
+            <w:r>
+              <w:rPr>
+                <w:rFonts w:ascii="Times New Roman" w:hAnsi="Times New Roman"/>
+                <w:bCs/>
+                <w:sz w:val="24"/>
+                <w:szCs w:val="24"/>
+              </w:rPr>
+              <w:t>14</w:t>
+            </w:r>
           </w:p>
         </w:tc>
       </w:tr>
@@ -3004,7 +3130,7 @@
                 <w:sz w:val="24"/>
                 <w:szCs w:val="24"/>
               </w:rPr>
-              <w:t>4.3.</w:t>
+              <w:t>4.5.</w:t>
             </w:r>
             <w:r>
               <w:rPr>
@@ -3022,7 +3148,7 @@
                 <w:sz w:val="24"/>
                 <w:szCs w:val="24"/>
               </w:rPr>
-              <w:t>Activity Diagrams</w:t>
+              <w:t>State Transition Diagram</w:t>
             </w:r>
           </w:p>
         </w:tc>
@@ -3040,6 +3166,15 @@
                 <w:szCs w:val="24"/>
               </w:rPr>
             </w:pPr>
+            <w:r>
+              <w:rPr>
+                <w:rFonts w:ascii="Times New Roman" w:hAnsi="Times New Roman"/>
+                <w:bCs/>
+                <w:sz w:val="24"/>
+                <w:szCs w:val="24"/>
+              </w:rPr>
+              <w:t>15</w:t>
+            </w:r>
           </w:p>
         </w:tc>
       </w:tr>
@@ -3065,7 +3200,25 @@
                 <w:sz w:val="24"/>
                 <w:szCs w:val="24"/>
               </w:rPr>
-              <w:t>4.4.</w:t>
+              <w:t>4.</w:t>
+            </w:r>
+            <w:r>
+              <w:rPr>
+                <w:rFonts w:ascii="Times New Roman" w:hAnsi="Times New Roman"/>
+                <w:bCs/>
+                <w:sz w:val="24"/>
+                <w:szCs w:val="24"/>
+              </w:rPr>
+              <w:t>6</w:t>
+            </w:r>
+            <w:r>
+              <w:rPr>
+                <w:rFonts w:ascii="Times New Roman" w:hAnsi="Times New Roman"/>
+                <w:bCs/>
+                <w:sz w:val="24"/>
+                <w:szCs w:val="24"/>
+              </w:rPr>
+              <w:t>.</w:t>
             </w:r>
             <w:r>
               <w:rPr>
@@ -3083,7 +3236,7 @@
                 <w:sz w:val="24"/>
                 <w:szCs w:val="24"/>
               </w:rPr>
-              <w:t>Sequence diagram</w:t>
+              <w:t>System Architecture</w:t>
             </w:r>
           </w:p>
         </w:tc>
@@ -3101,6 +3254,15 @@
                 <w:szCs w:val="24"/>
               </w:rPr>
             </w:pPr>
+            <w:r>
+              <w:rPr>
+                <w:rFonts w:ascii="Times New Roman" w:hAnsi="Times New Roman"/>
+                <w:bCs/>
+                <w:sz w:val="24"/>
+                <w:szCs w:val="24"/>
+              </w:rPr>
+              <w:t>16</w:t>
+            </w:r>
           </w:p>
         </w:tc>
       </w:tr>
@@ -3126,25 +3288,16 @@
                 <w:sz w:val="24"/>
                 <w:szCs w:val="24"/>
               </w:rPr>
-              <w:t>4.5.</w:t>
-            </w:r>
-            <w:r>
-              <w:rPr>
-                <w:rFonts w:ascii="Times New Roman" w:hAnsi="Times New Roman"/>
-                <w:bCs/>
-                <w:sz w:val="24"/>
-                <w:szCs w:val="24"/>
-              </w:rPr>
-              <w:t xml:space="preserve"> </w:t>
-            </w:r>
-            <w:r>
-              <w:rPr>
-                <w:rFonts w:ascii="Times New Roman" w:hAnsi="Times New Roman"/>
-                <w:bCs/>
-                <w:sz w:val="24"/>
-                <w:szCs w:val="24"/>
-              </w:rPr>
-              <w:t>State Transition Diagram</w:t>
+              <w:t xml:space="preserve">Chapter 5: </w:t>
+            </w:r>
+            <w:r>
+              <w:rPr>
+                <w:rFonts w:ascii="Times New Roman" w:hAnsi="Times New Roman"/>
+                <w:bCs/>
+                <w:sz w:val="24"/>
+                <w:szCs w:val="24"/>
+              </w:rPr>
+              <w:t>Engineering of Economics Design</w:t>
             </w:r>
           </w:p>
         </w:tc>
@@ -3162,6 +3315,15 @@
                 <w:szCs w:val="24"/>
               </w:rPr>
             </w:pPr>
+            <w:r>
+              <w:rPr>
+                <w:rFonts w:ascii="Times New Roman" w:hAnsi="Times New Roman"/>
+                <w:bCs/>
+                <w:sz w:val="24"/>
+                <w:szCs w:val="24"/>
+              </w:rPr>
+              <w:t>17</w:t>
+            </w:r>
           </w:p>
         </w:tc>
       </w:tr>
@@ -3187,16 +3349,7 @@
                 <w:sz w:val="24"/>
                 <w:szCs w:val="24"/>
               </w:rPr>
-              <w:t>4.</w:t>
-            </w:r>
-            <w:r>
-              <w:rPr>
-                <w:rFonts w:ascii="Times New Roman" w:hAnsi="Times New Roman"/>
-                <w:bCs/>
-                <w:sz w:val="24"/>
-                <w:szCs w:val="24"/>
-              </w:rPr>
-              <w:t>6</w:t>
+              <w:t>5.1</w:t>
             </w:r>
             <w:r>
               <w:rPr>
@@ -3223,7 +3376,7 @@
                 <w:sz w:val="24"/>
                 <w:szCs w:val="24"/>
               </w:rPr>
-              <w:t>System Architecture</w:t>
+              <w:t>Market Demand</w:t>
             </w:r>
           </w:p>
         </w:tc>
@@ -3241,6 +3394,15 @@
                 <w:szCs w:val="24"/>
               </w:rPr>
             </w:pPr>
+            <w:r>
+              <w:rPr>
+                <w:rFonts w:ascii="Times New Roman" w:hAnsi="Times New Roman"/>
+                <w:bCs/>
+                <w:sz w:val="24"/>
+                <w:szCs w:val="24"/>
+              </w:rPr>
+              <w:t>17</w:t>
+            </w:r>
           </w:p>
         </w:tc>
       </w:tr>
@@ -3266,16 +3428,34 @@
                 <w:sz w:val="24"/>
                 <w:szCs w:val="24"/>
               </w:rPr>
-              <w:t xml:space="preserve">Chapter 5: </w:t>
-            </w:r>
-            <w:r>
-              <w:rPr>
-                <w:rFonts w:ascii="Times New Roman" w:hAnsi="Times New Roman"/>
-                <w:bCs/>
-                <w:sz w:val="24"/>
-                <w:szCs w:val="24"/>
-              </w:rPr>
-              <w:t>Engineering of Economics Design</w:t>
+              <w:t>5.2</w:t>
+            </w:r>
+            <w:r>
+              <w:rPr>
+                <w:rFonts w:ascii="Times New Roman" w:hAnsi="Times New Roman"/>
+                <w:bCs/>
+                <w:sz w:val="24"/>
+                <w:szCs w:val="24"/>
+              </w:rPr>
+              <w:t>.</w:t>
+            </w:r>
+            <w:r>
+              <w:rPr>
+                <w:rFonts w:ascii="Times New Roman" w:hAnsi="Times New Roman"/>
+                <w:bCs/>
+                <w:sz w:val="24"/>
+                <w:szCs w:val="24"/>
+              </w:rPr>
+              <w:t xml:space="preserve"> </w:t>
+            </w:r>
+            <w:r>
+              <w:rPr>
+                <w:rFonts w:ascii="Times New Roman" w:hAnsi="Times New Roman"/>
+                <w:bCs/>
+                <w:sz w:val="24"/>
+                <w:szCs w:val="24"/>
+              </w:rPr>
+              <w:t>Your Business Strategy</w:t>
             </w:r>
           </w:p>
         </w:tc>
@@ -3293,6 +3473,15 @@
                 <w:szCs w:val="24"/>
               </w:rPr>
             </w:pPr>
+            <w:r>
+              <w:rPr>
+                <w:rFonts w:ascii="Times New Roman" w:hAnsi="Times New Roman"/>
+                <w:bCs/>
+                <w:sz w:val="24"/>
+                <w:szCs w:val="24"/>
+              </w:rPr>
+              <w:t>17</w:t>
+            </w:r>
           </w:p>
         </w:tc>
       </w:tr>
@@ -3318,7 +3507,7 @@
                 <w:sz w:val="24"/>
                 <w:szCs w:val="24"/>
               </w:rPr>
-              <w:t>5.1</w:t>
+              <w:t>5.3</w:t>
             </w:r>
             <w:r>
               <w:rPr>
@@ -3345,7 +3534,7 @@
                 <w:sz w:val="24"/>
                 <w:szCs w:val="24"/>
               </w:rPr>
-              <w:t>Market Demand</w:t>
+              <w:t>Your service</w:t>
             </w:r>
           </w:p>
         </w:tc>
@@ -3363,6 +3552,15 @@
                 <w:szCs w:val="24"/>
               </w:rPr>
             </w:pPr>
+            <w:r>
+              <w:rPr>
+                <w:rFonts w:ascii="Times New Roman" w:hAnsi="Times New Roman"/>
+                <w:bCs/>
+                <w:sz w:val="24"/>
+                <w:szCs w:val="24"/>
+              </w:rPr>
+              <w:t>17</w:t>
+            </w:r>
           </w:p>
         </w:tc>
       </w:tr>
@@ -3388,7 +3586,7 @@
                 <w:sz w:val="24"/>
                 <w:szCs w:val="24"/>
               </w:rPr>
-              <w:t>5.2</w:t>
+              <w:t>5.4</w:t>
             </w:r>
             <w:r>
               <w:rPr>
@@ -3415,7 +3613,7 @@
                 <w:sz w:val="24"/>
                 <w:szCs w:val="24"/>
               </w:rPr>
-              <w:t>Your Business Strategy</w:t>
+              <w:t>Who is your Client?</w:t>
             </w:r>
           </w:p>
         </w:tc>
@@ -3433,6 +3631,15 @@
                 <w:szCs w:val="24"/>
               </w:rPr>
             </w:pPr>
+            <w:r>
+              <w:rPr>
+                <w:rFonts w:ascii="Times New Roman" w:hAnsi="Times New Roman"/>
+                <w:bCs/>
+                <w:sz w:val="24"/>
+                <w:szCs w:val="24"/>
+              </w:rPr>
+              <w:t>17</w:t>
+            </w:r>
           </w:p>
         </w:tc>
       </w:tr>
@@ -3458,34 +3665,16 @@
                 <w:sz w:val="24"/>
                 <w:szCs w:val="24"/>
               </w:rPr>
-              <w:t>5.3</w:t>
-            </w:r>
-            <w:r>
-              <w:rPr>
-                <w:rFonts w:ascii="Times New Roman" w:hAnsi="Times New Roman"/>
-                <w:bCs/>
-                <w:sz w:val="24"/>
-                <w:szCs w:val="24"/>
-              </w:rPr>
-              <w:t>.</w:t>
-            </w:r>
-            <w:r>
-              <w:rPr>
-                <w:rFonts w:ascii="Times New Roman" w:hAnsi="Times New Roman"/>
-                <w:bCs/>
-                <w:sz w:val="24"/>
-                <w:szCs w:val="24"/>
-              </w:rPr>
-              <w:t xml:space="preserve"> </w:t>
-            </w:r>
-            <w:r>
-              <w:rPr>
-                <w:rFonts w:ascii="Times New Roman" w:hAnsi="Times New Roman"/>
-                <w:bCs/>
-                <w:sz w:val="24"/>
-                <w:szCs w:val="24"/>
-              </w:rPr>
-              <w:t>Your service</w:t>
+              <w:t xml:space="preserve">Chapter 6: </w:t>
+            </w:r>
+            <w:r>
+              <w:rPr>
+                <w:rFonts w:ascii="Times New Roman" w:hAnsi="Times New Roman"/>
+                <w:bCs/>
+                <w:sz w:val="24"/>
+                <w:szCs w:val="24"/>
+              </w:rPr>
+              <w:t>Conclusion and Future Scope</w:t>
             </w:r>
           </w:p>
         </w:tc>
@@ -3503,6 +3692,15 @@
                 <w:szCs w:val="24"/>
               </w:rPr>
             </w:pPr>
+            <w:r>
+              <w:rPr>
+                <w:rFonts w:ascii="Times New Roman" w:hAnsi="Times New Roman"/>
+                <w:bCs/>
+                <w:sz w:val="24"/>
+                <w:szCs w:val="24"/>
+              </w:rPr>
+              <w:t>18</w:t>
+            </w:r>
           </w:p>
         </w:tc>
       </w:tr>
@@ -3528,34 +3726,7 @@
                 <w:sz w:val="24"/>
                 <w:szCs w:val="24"/>
               </w:rPr>
-              <w:t>5.4</w:t>
-            </w:r>
-            <w:r>
-              <w:rPr>
-                <w:rFonts w:ascii="Times New Roman" w:hAnsi="Times New Roman"/>
-                <w:bCs/>
-                <w:sz w:val="24"/>
-                <w:szCs w:val="24"/>
-              </w:rPr>
-              <w:t>.</w:t>
-            </w:r>
-            <w:r>
-              <w:rPr>
-                <w:rFonts w:ascii="Times New Roman" w:hAnsi="Times New Roman"/>
-                <w:bCs/>
-                <w:sz w:val="24"/>
-                <w:szCs w:val="24"/>
-              </w:rPr>
-              <w:t xml:space="preserve"> </w:t>
-            </w:r>
-            <w:r>
-              <w:rPr>
-                <w:rFonts w:ascii="Times New Roman" w:hAnsi="Times New Roman"/>
-                <w:bCs/>
-                <w:sz w:val="24"/>
-                <w:szCs w:val="24"/>
-              </w:rPr>
-              <w:t>Who is your Client?</w:t>
+              <w:t>References</w:t>
             </w:r>
           </w:p>
         </w:tc>
@@ -3573,101 +3744,15 @@
                 <w:szCs w:val="24"/>
               </w:rPr>
             </w:pPr>
-          </w:p>
-        </w:tc>
-      </w:tr>
-      <w:tr>
-        <w:tc>
-          <w:tcPr>
-            <w:tcW w:w="9265" w:type="dxa"/>
-            <w:vAlign w:val="center"/>
-          </w:tcPr>
-          <w:p>
-            <w:pPr>
-              <w:rPr>
-                <w:rFonts w:ascii="Times New Roman" w:hAnsi="Times New Roman"/>
-                <w:bCs/>
-                <w:sz w:val="24"/>
-                <w:szCs w:val="24"/>
-              </w:rPr>
-            </w:pPr>
-            <w:r>
-              <w:rPr>
-                <w:rFonts w:ascii="Times New Roman" w:hAnsi="Times New Roman"/>
-                <w:bCs/>
-                <w:sz w:val="24"/>
-                <w:szCs w:val="24"/>
-              </w:rPr>
-              <w:t xml:space="preserve">Chapter 6: </w:t>
-            </w:r>
-            <w:r>
-              <w:rPr>
-                <w:rFonts w:ascii="Times New Roman" w:hAnsi="Times New Roman"/>
-                <w:bCs/>
-                <w:sz w:val="24"/>
-                <w:szCs w:val="24"/>
-              </w:rPr>
-              <w:t>Conclusion and Future Scope</w:t>
-            </w:r>
-          </w:p>
-        </w:tc>
-        <w:tc>
-          <w:tcPr>
-            <w:tcW w:w="1194" w:type="dxa"/>
-            <w:vAlign w:val="center"/>
-          </w:tcPr>
-          <w:p>
-            <w:pPr>
-              <w:rPr>
-                <w:rFonts w:ascii="Times New Roman" w:hAnsi="Times New Roman"/>
-                <w:bCs/>
-                <w:sz w:val="24"/>
-                <w:szCs w:val="24"/>
-              </w:rPr>
-            </w:pPr>
-          </w:p>
-        </w:tc>
-      </w:tr>
-      <w:tr>
-        <w:tc>
-          <w:tcPr>
-            <w:tcW w:w="9265" w:type="dxa"/>
-            <w:vAlign w:val="center"/>
-          </w:tcPr>
-          <w:p>
-            <w:pPr>
-              <w:rPr>
-                <w:rFonts w:ascii="Times New Roman" w:hAnsi="Times New Roman"/>
-                <w:bCs/>
-                <w:sz w:val="24"/>
-                <w:szCs w:val="24"/>
-              </w:rPr>
-            </w:pPr>
-            <w:r>
-              <w:rPr>
-                <w:rFonts w:ascii="Times New Roman" w:hAnsi="Times New Roman"/>
-                <w:bCs/>
-                <w:sz w:val="24"/>
-                <w:szCs w:val="24"/>
-              </w:rPr>
-              <w:t>References</w:t>
-            </w:r>
-          </w:p>
-        </w:tc>
-        <w:tc>
-          <w:tcPr>
-            <w:tcW w:w="1194" w:type="dxa"/>
-            <w:vAlign w:val="center"/>
-          </w:tcPr>
-          <w:p>
-            <w:pPr>
-              <w:rPr>
-                <w:rFonts w:ascii="Times New Roman" w:hAnsi="Times New Roman"/>
-                <w:bCs/>
-                <w:sz w:val="24"/>
-                <w:szCs w:val="24"/>
-              </w:rPr>
-            </w:pPr>
+            <w:r>
+              <w:rPr>
+                <w:rFonts w:ascii="Times New Roman" w:hAnsi="Times New Roman"/>
+                <w:bCs/>
+                <w:sz w:val="24"/>
+                <w:szCs w:val="24"/>
+              </w:rPr>
+              <w:t>19</w:t>
+            </w:r>
           </w:p>
         </w:tc>
       </w:tr>

</xml_diff>

<commit_message>
Adding PDF of Report
</commit_message>
<xml_diff>
--- a/Documents/Project Report/PR_Second_Part.docx
+++ b/Documents/Project Report/PR_Second_Part.docx
@@ -31,7 +31,372 @@
             <w14:round/>
           </w14:textOutline>
         </w:rPr>
-        <w:t>Acknowledgement</w:t>
+        <w:t>Acknowledgment</w:t>
+      </w:r>
+    </w:p>
+    <w:p/>
+    <w:p>
+      <w:pPr>
+        <w:jc w:val="both"/>
+        <w:rPr>
+          <w:rFonts w:ascii="Times New Roman" w:hAnsi="Times New Roman"/>
+          <w:sz w:val="24"/>
+          <w:szCs w:val="24"/>
+        </w:rPr>
+      </w:pPr>
+      <w:r>
+        <w:rPr>
+          <w:rFonts w:ascii="Times New Roman" w:hAnsi="Times New Roman"/>
+          <w:sz w:val="24"/>
+          <w:szCs w:val="24"/>
+        </w:rPr>
+        <w:t>Firstly, we would like to thank our project guide Prof, Uttam Chauhan at the computer department, VGEC, who helped us with the project work. We would also like to give our gratitude to our project reviewers Prof. Nakul Dave and Prof. Av</w:t>
+      </w:r>
+      <w:r>
+        <w:rPr>
+          <w:rFonts w:ascii="Times New Roman" w:hAnsi="Times New Roman"/>
+          <w:sz w:val="24"/>
+          <w:szCs w:val="24"/>
+        </w:rPr>
+        <w:t>a</w:t>
+      </w:r>
+      <w:r>
+        <w:rPr>
+          <w:rFonts w:ascii="Times New Roman" w:hAnsi="Times New Roman"/>
+          <w:sz w:val="24"/>
+          <w:szCs w:val="24"/>
+        </w:rPr>
+        <w:t xml:space="preserve">ni Dave for their insights on our project work. We have like to thank them for providing </w:t>
+      </w:r>
+      <w:r>
+        <w:rPr>
+          <w:rFonts w:ascii="Times New Roman" w:hAnsi="Times New Roman"/>
+          <w:sz w:val="24"/>
+          <w:szCs w:val="24"/>
+        </w:rPr>
+        <w:t xml:space="preserve">the </w:t>
+      </w:r>
+      <w:r>
+        <w:rPr>
+          <w:rFonts w:ascii="Times New Roman" w:hAnsi="Times New Roman"/>
+          <w:sz w:val="24"/>
+          <w:szCs w:val="24"/>
+        </w:rPr>
+        <w:t xml:space="preserve">utmost guidance through the time of development of </w:t>
+      </w:r>
+      <w:r>
+        <w:rPr>
+          <w:rFonts w:ascii="Times New Roman" w:hAnsi="Times New Roman"/>
+          <w:sz w:val="24"/>
+          <w:szCs w:val="24"/>
+        </w:rPr>
+        <w:t xml:space="preserve">the </w:t>
+      </w:r>
+      <w:r>
+        <w:rPr>
+          <w:rFonts w:ascii="Times New Roman" w:hAnsi="Times New Roman"/>
+          <w:sz w:val="24"/>
+          <w:szCs w:val="24"/>
+        </w:rPr>
+        <w:t>project.</w:t>
+      </w:r>
+    </w:p>
+    <w:p>
+      <w:pPr>
+        <w:jc w:val="both"/>
+        <w:rPr>
+          <w:rFonts w:ascii="Times New Roman" w:hAnsi="Times New Roman"/>
+          <w:sz w:val="24"/>
+          <w:szCs w:val="24"/>
+        </w:rPr>
+      </w:pPr>
+      <w:r>
+        <w:rPr>
+          <w:rFonts w:ascii="Times New Roman" w:hAnsi="Times New Roman"/>
+          <w:sz w:val="24"/>
+          <w:szCs w:val="24"/>
+        </w:rPr>
+        <w:t>We have grown both personally and academically from the experience.</w:t>
+      </w:r>
+    </w:p>
+    <w:p>
+      <w:pPr>
+        <w:ind w:left="6480" w:firstLine="720"/>
+        <w:rPr>
+          <w:rFonts w:ascii="Times New Roman" w:hAnsi="Times New Roman"/>
+          <w:bCs/>
+          <w:sz w:val="24"/>
+          <w:szCs w:val="24"/>
+        </w:rPr>
+      </w:pPr>
+      <w:r>
+        <w:rPr>
+          <w:rFonts w:ascii="Times New Roman" w:hAnsi="Times New Roman"/>
+          <w:bCs/>
+          <w:sz w:val="24"/>
+          <w:szCs w:val="24"/>
+        </w:rPr>
+        <w:t>Kishan Aghera</w:t>
+      </w:r>
+    </w:p>
+    <w:p>
+      <w:pPr>
+        <w:ind w:left="6480" w:firstLine="720"/>
+        <w:rPr>
+          <w:rFonts w:ascii="Times New Roman" w:hAnsi="Times New Roman"/>
+          <w:bCs/>
+          <w:sz w:val="24"/>
+          <w:szCs w:val="24"/>
+        </w:rPr>
+      </w:pPr>
+      <w:r>
+        <w:rPr>
+          <w:rFonts w:ascii="Times New Roman" w:hAnsi="Times New Roman"/>
+          <w:bCs/>
+          <w:sz w:val="24"/>
+          <w:szCs w:val="24"/>
+        </w:rPr>
+        <w:t>Jinesh Majithia</w:t>
+      </w:r>
+    </w:p>
+    <w:p>
+      <w:pPr>
+        <w:ind w:left="6480" w:firstLine="720"/>
+        <w:rPr>
+          <w:rFonts w:ascii="Times New Roman" w:hAnsi="Times New Roman"/>
+          <w:bCs/>
+          <w:sz w:val="24"/>
+          <w:szCs w:val="24"/>
+        </w:rPr>
+      </w:pPr>
+      <w:r>
+        <w:rPr>
+          <w:rFonts w:ascii="Times New Roman" w:hAnsi="Times New Roman"/>
+          <w:bCs/>
+          <w:sz w:val="24"/>
+          <w:szCs w:val="24"/>
+        </w:rPr>
+        <w:t>Hirva Mathiya</w:t>
+      </w:r>
+    </w:p>
+    <w:p>
+      <w:pPr>
+        <w:ind w:left="6480" w:firstLine="720"/>
+        <w:rPr>
+          <w:rFonts w:ascii="Times New Roman" w:hAnsi="Times New Roman"/>
+          <w:bCs/>
+          <w:sz w:val="24"/>
+          <w:szCs w:val="24"/>
+        </w:rPr>
+      </w:pPr>
+      <w:r>
+        <w:rPr>
+          <w:rFonts w:ascii="Times New Roman" w:hAnsi="Times New Roman"/>
+          <w:bCs/>
+          <w:sz w:val="24"/>
+          <w:szCs w:val="24"/>
+        </w:rPr>
+        <w:t>Yashvi Modi</w:t>
+      </w:r>
+    </w:p>
+    <w:p>
+      <w:pPr>
+        <w:ind w:left="6480"/>
+        <w:rPr>
+          <w:rFonts w:ascii="Times New Roman" w:hAnsi="Times New Roman"/>
+          <w:bCs/>
+          <w:sz w:val="24"/>
+          <w:szCs w:val="24"/>
+        </w:rPr>
+      </w:pPr>
+      <w:r>
+        <w:rPr>
+          <w:rFonts w:ascii="Times New Roman" w:hAnsi="Times New Roman"/>
+          <w:bCs/>
+          <w:sz w:val="24"/>
+          <w:szCs w:val="24"/>
+        </w:rPr>
+        <w:t>(B.E. Computer Engineering)</w:t>
+      </w:r>
+    </w:p>
+    <w:p/>
+    <w:p/>
+    <w:p/>
+    <w:p/>
+    <w:p/>
+    <w:p/>
+    <w:p/>
+    <w:p/>
+    <w:p/>
+    <w:p/>
+    <w:p/>
+    <w:p/>
+    <w:p/>
+    <w:p/>
+    <w:p/>
+    <w:p/>
+    <w:p/>
+    <w:p/>
+    <w:p>
+      <w:pPr>
+        <w:pStyle w:val="Heading1"/>
+        <w:rPr>
+          <w:rFonts w:ascii="Times New Roman" w:hAnsi="Times New Roman" w:cs="Times New Roman"/>
+          <w:b/>
+          <w:color w:val="000000" w:themeColor="text1"/>
+          <w:sz w:val="28"/>
+          <w:szCs w:val="28"/>
+          <w14:textOutline w14:w="9525" w14:cap="flat" w14:cmpd="sng" w14:algn="ctr">
+            <w14:noFill/>
+            <w14:prstDash w14:val="solid"/>
+            <w14:round/>
+          </w14:textOutline>
+        </w:rPr>
+      </w:pPr>
+      <w:r>
+        <w:rPr>
+          <w:rFonts w:ascii="Times New Roman" w:hAnsi="Times New Roman" w:cs="Times New Roman"/>
+          <w:b/>
+          <w:color w:val="000000" w:themeColor="text1"/>
+          <w:sz w:val="28"/>
+          <w:szCs w:val="28"/>
+          <w14:textOutline w14:w="9525" w14:cap="flat" w14:cmpd="sng" w14:algn="ctr">
+            <w14:noFill/>
+            <w14:prstDash w14:val="solid"/>
+            <w14:round/>
+          </w14:textOutline>
+        </w:rPr>
+        <w:lastRenderedPageBreak/>
+        <w:t>Abstract</w:t>
+      </w:r>
+    </w:p>
+    <w:p/>
+    <w:p>
+      <w:pPr>
+        <w:pStyle w:val="ListParagraph"/>
+        <w:numPr>
+          <w:ilvl w:val="0"/>
+          <w:numId w:val="1"/>
+        </w:numPr>
+        <w:ind w:left="270" w:hanging="270"/>
+        <w:jc w:val="both"/>
+        <w:rPr>
+          <w:rFonts w:ascii="Times New Roman" w:hAnsi="Times New Roman"/>
+          <w:sz w:val="24"/>
+          <w:szCs w:val="24"/>
+        </w:rPr>
+      </w:pPr>
+      <w:r>
+        <w:rPr>
+          <w:rFonts w:ascii="Times New Roman" w:hAnsi="Times New Roman"/>
+          <w:sz w:val="24"/>
+          <w:szCs w:val="24"/>
+        </w:rPr>
+        <w:t xml:space="preserve">We aim to develop a chatbot which can be used to answer queries of students and well as faculties related to a particular engineering college. </w:t>
+      </w:r>
+    </w:p>
+    <w:p>
+      <w:pPr>
+        <w:pStyle w:val="ListParagraph"/>
+        <w:ind w:left="270" w:hanging="270"/>
+        <w:jc w:val="both"/>
+        <w:rPr>
+          <w:rFonts w:ascii="Times New Roman" w:hAnsi="Times New Roman"/>
+          <w:sz w:val="24"/>
+          <w:szCs w:val="24"/>
+        </w:rPr>
+      </w:pPr>
+    </w:p>
+    <w:p>
+      <w:pPr>
+        <w:pStyle w:val="ListParagraph"/>
+        <w:numPr>
+          <w:ilvl w:val="0"/>
+          <w:numId w:val="1"/>
+        </w:numPr>
+        <w:ind w:left="270" w:hanging="270"/>
+        <w:jc w:val="both"/>
+        <w:rPr>
+          <w:rFonts w:ascii="Times New Roman" w:hAnsi="Times New Roman"/>
+          <w:sz w:val="24"/>
+          <w:szCs w:val="24"/>
+        </w:rPr>
+      </w:pPr>
+      <w:r>
+        <w:rPr>
+          <w:rFonts w:ascii="Times New Roman" w:hAnsi="Times New Roman"/>
+          <w:sz w:val="24"/>
+          <w:szCs w:val="24"/>
+        </w:rPr>
+        <w:t xml:space="preserve">Our goal is to solve the problem of time-consuming browsing of college websites as well </w:t>
+      </w:r>
+      <w:r>
+        <w:rPr>
+          <w:rFonts w:ascii="Times New Roman" w:hAnsi="Times New Roman"/>
+          <w:sz w:val="24"/>
+          <w:szCs w:val="24"/>
+        </w:rPr>
+        <w:t xml:space="preserve">as </w:t>
+      </w:r>
+      <w:r>
+        <w:rPr>
+          <w:rFonts w:ascii="Times New Roman" w:hAnsi="Times New Roman"/>
+          <w:sz w:val="24"/>
+          <w:szCs w:val="24"/>
+        </w:rPr>
+        <w:t xml:space="preserve">physical contact required to get the queries answered. </w:t>
+      </w:r>
+    </w:p>
+    <w:p>
+      <w:pPr>
+        <w:pStyle w:val="ListParagraph"/>
+        <w:ind w:left="270" w:hanging="270"/>
+        <w:jc w:val="both"/>
+        <w:rPr>
+          <w:rFonts w:ascii="Times New Roman" w:hAnsi="Times New Roman"/>
+          <w:sz w:val="24"/>
+          <w:szCs w:val="24"/>
+        </w:rPr>
+      </w:pPr>
+    </w:p>
+    <w:p>
+      <w:pPr>
+        <w:pStyle w:val="ListParagraph"/>
+        <w:numPr>
+          <w:ilvl w:val="0"/>
+          <w:numId w:val="1"/>
+        </w:numPr>
+        <w:ind w:left="270" w:hanging="270"/>
+        <w:jc w:val="both"/>
+        <w:rPr>
+          <w:rFonts w:ascii="Times New Roman" w:hAnsi="Times New Roman"/>
+          <w:sz w:val="24"/>
+          <w:szCs w:val="24"/>
+        </w:rPr>
+      </w:pPr>
+      <w:r>
+        <w:rPr>
+          <w:rFonts w:ascii="Times New Roman" w:hAnsi="Times New Roman"/>
+          <w:sz w:val="24"/>
+          <w:szCs w:val="24"/>
+        </w:rPr>
+        <w:t xml:space="preserve">A chatbot is a computer program </w:t>
+      </w:r>
+      <w:r>
+        <w:rPr>
+          <w:rFonts w:ascii="Times New Roman" w:hAnsi="Times New Roman"/>
+          <w:sz w:val="24"/>
+          <w:szCs w:val="24"/>
+        </w:rPr>
+        <w:t>that</w:t>
+      </w:r>
+      <w:r>
+        <w:rPr>
+          <w:rFonts w:ascii="Times New Roman" w:hAnsi="Times New Roman"/>
+          <w:sz w:val="24"/>
+          <w:szCs w:val="24"/>
+        </w:rPr>
+        <w:t xml:space="preserve"> can converse with the user in natural language and solve their queries.</w:t>
       </w:r>
     </w:p>
     <w:p/>
@@ -57,11 +422,6 @@
     <w:p/>
     <w:p/>
     <w:p/>
-    <w:p/>
-    <w:p/>
-    <w:p/>
-    <w:p/>
-    <w:p/>
     <w:p>
       <w:pPr>
         <w:pStyle w:val="Heading1"/>
@@ -92,37 +452,839 @@
           </w14:textOutline>
         </w:rPr>
         <w:lastRenderedPageBreak/>
-        <w:t>Abstract</w:t>
+        <w:t>List of Figures</w:t>
       </w:r>
     </w:p>
     <w:p/>
+    <w:tbl>
+      <w:tblPr>
+        <w:tblStyle w:val="TableGrid"/>
+        <w:tblW w:w="0" w:type="auto"/>
+        <w:tblLook w:val="04A0" w:firstRow="1" w:lastRow="0" w:firstColumn="1" w:lastColumn="0" w:noHBand="0" w:noVBand="1"/>
+      </w:tblPr>
+      <w:tblGrid>
+        <w:gridCol w:w="9265"/>
+        <w:gridCol w:w="1194"/>
+      </w:tblGrid>
+      <w:tr>
+        <w:tc>
+          <w:tcPr>
+            <w:tcW w:w="9265" w:type="dxa"/>
+            <w:vAlign w:val="center"/>
+          </w:tcPr>
+          <w:p>
+            <w:pPr>
+              <w:rPr>
+                <w:rFonts w:ascii="Times New Roman" w:hAnsi="Times New Roman"/>
+                <w:sz w:val="24"/>
+                <w:szCs w:val="24"/>
+              </w:rPr>
+            </w:pPr>
+            <w:r>
+              <w:rPr>
+                <w:rFonts w:ascii="Times New Roman" w:hAnsi="Times New Roman"/>
+                <w:sz w:val="24"/>
+                <w:szCs w:val="24"/>
+              </w:rPr>
+              <w:t>Fig. 1.1.1: Learning needs Matrix</w:t>
+            </w:r>
+          </w:p>
+        </w:tc>
+        <w:tc>
+          <w:tcPr>
+            <w:tcW w:w="1194" w:type="dxa"/>
+            <w:vAlign w:val="center"/>
+          </w:tcPr>
+          <w:p>
+            <w:pPr>
+              <w:rPr>
+                <w:rFonts w:ascii="Times New Roman" w:hAnsi="Times New Roman"/>
+                <w:sz w:val="24"/>
+                <w:szCs w:val="24"/>
+              </w:rPr>
+            </w:pPr>
+            <w:r>
+              <w:rPr>
+                <w:rFonts w:ascii="Times New Roman" w:hAnsi="Times New Roman"/>
+                <w:sz w:val="24"/>
+                <w:szCs w:val="24"/>
+              </w:rPr>
+              <w:t>1</w:t>
+            </w:r>
+          </w:p>
+        </w:tc>
+      </w:tr>
+      <w:tr>
+        <w:tc>
+          <w:tcPr>
+            <w:tcW w:w="9265" w:type="dxa"/>
+            <w:vAlign w:val="center"/>
+          </w:tcPr>
+          <w:p>
+            <w:pPr>
+              <w:rPr>
+                <w:rFonts w:ascii="Times New Roman" w:hAnsi="Times New Roman"/>
+                <w:bCs/>
+                <w:sz w:val="24"/>
+                <w:szCs w:val="24"/>
+              </w:rPr>
+            </w:pPr>
+            <w:r>
+              <w:rPr>
+                <w:rFonts w:ascii="Times New Roman" w:hAnsi="Times New Roman"/>
+                <w:bCs/>
+                <w:sz w:val="24"/>
+                <w:szCs w:val="24"/>
+              </w:rPr>
+              <w:t>Fig</w:t>
+            </w:r>
+            <w:r>
+              <w:rPr>
+                <w:rFonts w:ascii="Times New Roman" w:hAnsi="Times New Roman"/>
+                <w:bCs/>
+                <w:sz w:val="24"/>
+                <w:szCs w:val="24"/>
+              </w:rPr>
+              <w:t>.</w:t>
+            </w:r>
+            <w:r>
+              <w:rPr>
+                <w:rFonts w:ascii="Times New Roman" w:hAnsi="Times New Roman"/>
+                <w:bCs/>
+                <w:sz w:val="24"/>
+                <w:szCs w:val="24"/>
+              </w:rPr>
+              <w:t xml:space="preserve"> 2.5.1: AEIOU Summary Canvas</w:t>
+            </w:r>
+          </w:p>
+        </w:tc>
+        <w:tc>
+          <w:tcPr>
+            <w:tcW w:w="1194" w:type="dxa"/>
+            <w:vAlign w:val="center"/>
+          </w:tcPr>
+          <w:p>
+            <w:pPr>
+              <w:rPr>
+                <w:rFonts w:ascii="Times New Roman" w:hAnsi="Times New Roman"/>
+                <w:sz w:val="24"/>
+                <w:szCs w:val="24"/>
+              </w:rPr>
+            </w:pPr>
+            <w:r>
+              <w:rPr>
+                <w:rFonts w:ascii="Times New Roman" w:hAnsi="Times New Roman"/>
+                <w:sz w:val="24"/>
+                <w:szCs w:val="24"/>
+              </w:rPr>
+              <w:t>5</w:t>
+            </w:r>
+          </w:p>
+        </w:tc>
+      </w:tr>
+      <w:tr>
+        <w:tc>
+          <w:tcPr>
+            <w:tcW w:w="9265" w:type="dxa"/>
+            <w:vAlign w:val="center"/>
+          </w:tcPr>
+          <w:p>
+            <w:pPr>
+              <w:rPr>
+                <w:rFonts w:ascii="Times New Roman" w:hAnsi="Times New Roman"/>
+                <w:bCs/>
+                <w:sz w:val="24"/>
+                <w:szCs w:val="24"/>
+              </w:rPr>
+            </w:pPr>
+            <w:r>
+              <w:rPr>
+                <w:rFonts w:ascii="Times New Roman" w:hAnsi="Times New Roman"/>
+                <w:bCs/>
+                <w:sz w:val="24"/>
+                <w:szCs w:val="24"/>
+              </w:rPr>
+              <w:t>Fig. 2.5.2: Ideation Canvas</w:t>
+            </w:r>
+          </w:p>
+        </w:tc>
+        <w:tc>
+          <w:tcPr>
+            <w:tcW w:w="1194" w:type="dxa"/>
+            <w:vAlign w:val="center"/>
+          </w:tcPr>
+          <w:p>
+            <w:pPr>
+              <w:rPr>
+                <w:rFonts w:ascii="Times New Roman" w:hAnsi="Times New Roman"/>
+                <w:sz w:val="24"/>
+                <w:szCs w:val="24"/>
+              </w:rPr>
+            </w:pPr>
+            <w:r>
+              <w:rPr>
+                <w:rFonts w:ascii="Times New Roman" w:hAnsi="Times New Roman"/>
+                <w:sz w:val="24"/>
+                <w:szCs w:val="24"/>
+              </w:rPr>
+              <w:t>6</w:t>
+            </w:r>
+          </w:p>
+        </w:tc>
+      </w:tr>
+      <w:tr>
+        <w:tc>
+          <w:tcPr>
+            <w:tcW w:w="9265" w:type="dxa"/>
+            <w:vAlign w:val="center"/>
+          </w:tcPr>
+          <w:p>
+            <w:r>
+              <w:rPr>
+                <w:rFonts w:ascii="Times New Roman" w:hAnsi="Times New Roman"/>
+                <w:bCs/>
+                <w:sz w:val="24"/>
+                <w:szCs w:val="24"/>
+              </w:rPr>
+              <w:t>Fig. 2.5.3: Empathy Canvas</w:t>
+            </w:r>
+          </w:p>
+        </w:tc>
+        <w:tc>
+          <w:tcPr>
+            <w:tcW w:w="1194" w:type="dxa"/>
+            <w:vAlign w:val="center"/>
+          </w:tcPr>
+          <w:p>
+            <w:pPr>
+              <w:rPr>
+                <w:rFonts w:ascii="Times New Roman" w:hAnsi="Times New Roman"/>
+                <w:sz w:val="24"/>
+                <w:szCs w:val="24"/>
+              </w:rPr>
+            </w:pPr>
+            <w:r>
+              <w:rPr>
+                <w:rFonts w:ascii="Times New Roman" w:hAnsi="Times New Roman"/>
+                <w:sz w:val="24"/>
+                <w:szCs w:val="24"/>
+              </w:rPr>
+              <w:t>7</w:t>
+            </w:r>
+          </w:p>
+        </w:tc>
+      </w:tr>
+      <w:tr>
+        <w:tc>
+          <w:tcPr>
+            <w:tcW w:w="9265" w:type="dxa"/>
+            <w:vAlign w:val="center"/>
+          </w:tcPr>
+          <w:p>
+            <w:pPr>
+              <w:rPr>
+                <w:rFonts w:ascii="Times New Roman" w:hAnsi="Times New Roman"/>
+                <w:bCs/>
+                <w:sz w:val="24"/>
+                <w:szCs w:val="24"/>
+              </w:rPr>
+            </w:pPr>
+            <w:r>
+              <w:rPr>
+                <w:rFonts w:ascii="Times New Roman" w:hAnsi="Times New Roman"/>
+                <w:bCs/>
+                <w:sz w:val="24"/>
+                <w:szCs w:val="24"/>
+              </w:rPr>
+              <w:t>Fig. 2.5.4: Product Development Canvas</w:t>
+            </w:r>
+          </w:p>
+        </w:tc>
+        <w:tc>
+          <w:tcPr>
+            <w:tcW w:w="1194" w:type="dxa"/>
+            <w:vAlign w:val="center"/>
+          </w:tcPr>
+          <w:p>
+            <w:pPr>
+              <w:rPr>
+                <w:rFonts w:ascii="Times New Roman" w:hAnsi="Times New Roman"/>
+                <w:sz w:val="24"/>
+                <w:szCs w:val="24"/>
+              </w:rPr>
+            </w:pPr>
+            <w:r>
+              <w:rPr>
+                <w:rFonts w:ascii="Times New Roman" w:hAnsi="Times New Roman"/>
+                <w:sz w:val="24"/>
+                <w:szCs w:val="24"/>
+              </w:rPr>
+              <w:t>8</w:t>
+            </w:r>
+          </w:p>
+        </w:tc>
+      </w:tr>
+      <w:tr>
+        <w:tc>
+          <w:tcPr>
+            <w:tcW w:w="9265" w:type="dxa"/>
+            <w:vAlign w:val="center"/>
+          </w:tcPr>
+          <w:p>
+            <w:r>
+              <w:rPr>
+                <w:rFonts w:ascii="Times New Roman" w:hAnsi="Times New Roman"/>
+                <w:sz w:val="24"/>
+                <w:szCs w:val="24"/>
+              </w:rPr>
+              <w:t>Fig. 4.1: Dataflow Diagrams</w:t>
+            </w:r>
+          </w:p>
+        </w:tc>
+        <w:tc>
+          <w:tcPr>
+            <w:tcW w:w="1194" w:type="dxa"/>
+            <w:vAlign w:val="center"/>
+          </w:tcPr>
+          <w:p>
+            <w:pPr>
+              <w:rPr>
+                <w:rFonts w:ascii="Times New Roman" w:hAnsi="Times New Roman"/>
+                <w:sz w:val="24"/>
+                <w:szCs w:val="24"/>
+              </w:rPr>
+            </w:pPr>
+            <w:r>
+              <w:rPr>
+                <w:rFonts w:ascii="Times New Roman" w:hAnsi="Times New Roman"/>
+                <w:sz w:val="24"/>
+                <w:szCs w:val="24"/>
+              </w:rPr>
+              <w:t>10</w:t>
+            </w:r>
+          </w:p>
+        </w:tc>
+      </w:tr>
+      <w:tr>
+        <w:tc>
+          <w:tcPr>
+            <w:tcW w:w="9265" w:type="dxa"/>
+            <w:vAlign w:val="center"/>
+          </w:tcPr>
+          <w:p>
+            <w:r>
+              <w:rPr>
+                <w:rFonts w:ascii="Times New Roman" w:hAnsi="Times New Roman"/>
+                <w:sz w:val="24"/>
+                <w:szCs w:val="24"/>
+              </w:rPr>
+              <w:t>Fig</w:t>
+            </w:r>
+            <w:r>
+              <w:rPr>
+                <w:rFonts w:ascii="Times New Roman" w:hAnsi="Times New Roman"/>
+                <w:sz w:val="24"/>
+                <w:szCs w:val="24"/>
+              </w:rPr>
+              <w:t>.</w:t>
+            </w:r>
+            <w:r>
+              <w:rPr>
+                <w:rFonts w:ascii="Times New Roman" w:hAnsi="Times New Roman"/>
+                <w:sz w:val="24"/>
+                <w:szCs w:val="24"/>
+              </w:rPr>
+              <w:t xml:space="preserve"> 4.2: Use Case Diagram</w:t>
+            </w:r>
+          </w:p>
+        </w:tc>
+        <w:tc>
+          <w:tcPr>
+            <w:tcW w:w="1194" w:type="dxa"/>
+            <w:vAlign w:val="center"/>
+          </w:tcPr>
+          <w:p>
+            <w:pPr>
+              <w:rPr>
+                <w:rFonts w:ascii="Times New Roman" w:hAnsi="Times New Roman"/>
+                <w:sz w:val="24"/>
+                <w:szCs w:val="24"/>
+              </w:rPr>
+            </w:pPr>
+            <w:r>
+              <w:rPr>
+                <w:rFonts w:ascii="Times New Roman" w:hAnsi="Times New Roman"/>
+                <w:sz w:val="24"/>
+                <w:szCs w:val="24"/>
+              </w:rPr>
+              <w:t>11</w:t>
+            </w:r>
+          </w:p>
+        </w:tc>
+      </w:tr>
+      <w:tr>
+        <w:tc>
+          <w:tcPr>
+            <w:tcW w:w="9265" w:type="dxa"/>
+            <w:vAlign w:val="center"/>
+          </w:tcPr>
+          <w:p>
+            <w:r>
+              <w:rPr>
+                <w:rFonts w:ascii="Times New Roman" w:hAnsi="Times New Roman"/>
+                <w:sz w:val="24"/>
+                <w:szCs w:val="24"/>
+              </w:rPr>
+              <w:t xml:space="preserve">Fig. 4.3.1: </w:t>
+            </w:r>
+            <w:r>
+              <w:rPr>
+                <w:rFonts w:ascii="Times New Roman" w:hAnsi="Times New Roman"/>
+                <w:sz w:val="24"/>
+                <w:szCs w:val="24"/>
+              </w:rPr>
+              <w:t>Personal Query Response Activity</w:t>
+            </w:r>
+          </w:p>
+        </w:tc>
+        <w:tc>
+          <w:tcPr>
+            <w:tcW w:w="1194" w:type="dxa"/>
+            <w:vAlign w:val="center"/>
+          </w:tcPr>
+          <w:p>
+            <w:pPr>
+              <w:rPr>
+                <w:rFonts w:ascii="Times New Roman" w:hAnsi="Times New Roman"/>
+                <w:sz w:val="24"/>
+                <w:szCs w:val="24"/>
+              </w:rPr>
+            </w:pPr>
+            <w:r>
+              <w:rPr>
+                <w:rFonts w:ascii="Times New Roman" w:hAnsi="Times New Roman"/>
+                <w:sz w:val="24"/>
+                <w:szCs w:val="24"/>
+              </w:rPr>
+              <w:t>12</w:t>
+            </w:r>
+          </w:p>
+        </w:tc>
+      </w:tr>
+      <w:tr>
+        <w:tc>
+          <w:tcPr>
+            <w:tcW w:w="9265" w:type="dxa"/>
+            <w:vAlign w:val="center"/>
+          </w:tcPr>
+          <w:p>
+            <w:pPr>
+              <w:rPr>
+                <w:rFonts w:ascii="Times New Roman" w:hAnsi="Times New Roman"/>
+                <w:sz w:val="24"/>
+                <w:szCs w:val="24"/>
+              </w:rPr>
+            </w:pPr>
+            <w:r>
+              <w:rPr>
+                <w:rFonts w:ascii="Times New Roman" w:hAnsi="Times New Roman"/>
+                <w:sz w:val="24"/>
+                <w:szCs w:val="24"/>
+              </w:rPr>
+              <w:t xml:space="preserve">Fig. 4.3.2: </w:t>
+            </w:r>
+            <w:r>
+              <w:rPr>
+                <w:rFonts w:ascii="Times New Roman" w:hAnsi="Times New Roman"/>
+                <w:sz w:val="24"/>
+                <w:szCs w:val="24"/>
+              </w:rPr>
+              <w:t>Normal Conversation Response Activity</w:t>
+            </w:r>
+          </w:p>
+        </w:tc>
+        <w:tc>
+          <w:tcPr>
+            <w:tcW w:w="1194" w:type="dxa"/>
+            <w:vAlign w:val="center"/>
+          </w:tcPr>
+          <w:p>
+            <w:pPr>
+              <w:rPr>
+                <w:rFonts w:ascii="Times New Roman" w:hAnsi="Times New Roman"/>
+                <w:sz w:val="24"/>
+                <w:szCs w:val="24"/>
+              </w:rPr>
+            </w:pPr>
+            <w:r>
+              <w:rPr>
+                <w:rFonts w:ascii="Times New Roman" w:hAnsi="Times New Roman"/>
+                <w:sz w:val="24"/>
+                <w:szCs w:val="24"/>
+              </w:rPr>
+              <w:t>13</w:t>
+            </w:r>
+          </w:p>
+        </w:tc>
+      </w:tr>
+      <w:tr>
+        <w:tc>
+          <w:tcPr>
+            <w:tcW w:w="9265" w:type="dxa"/>
+            <w:vAlign w:val="center"/>
+          </w:tcPr>
+          <w:p>
+            <w:pPr>
+              <w:rPr>
+                <w:rFonts w:ascii="Times New Roman" w:hAnsi="Times New Roman"/>
+                <w:sz w:val="24"/>
+                <w:szCs w:val="24"/>
+              </w:rPr>
+            </w:pPr>
+            <w:r>
+              <w:rPr>
+                <w:rFonts w:ascii="Times New Roman" w:hAnsi="Times New Roman"/>
+                <w:sz w:val="24"/>
+                <w:szCs w:val="24"/>
+              </w:rPr>
+              <w:t xml:space="preserve">Fig. 4.3.3: </w:t>
+            </w:r>
+            <w:r>
+              <w:rPr>
+                <w:rFonts w:ascii="Times New Roman" w:hAnsi="Times New Roman"/>
+                <w:sz w:val="24"/>
+                <w:szCs w:val="24"/>
+              </w:rPr>
+              <w:t>College</w:t>
+            </w:r>
+            <w:r>
+              <w:rPr>
+                <w:rFonts w:ascii="Times New Roman" w:hAnsi="Times New Roman"/>
+                <w:sz w:val="24"/>
+                <w:szCs w:val="24"/>
+              </w:rPr>
+              <w:t>-</w:t>
+            </w:r>
+            <w:r>
+              <w:rPr>
+                <w:rFonts w:ascii="Times New Roman" w:hAnsi="Times New Roman"/>
+                <w:sz w:val="24"/>
+                <w:szCs w:val="24"/>
+              </w:rPr>
+              <w:t>Related Response Activity</w:t>
+            </w:r>
+          </w:p>
+        </w:tc>
+        <w:tc>
+          <w:tcPr>
+            <w:tcW w:w="1194" w:type="dxa"/>
+            <w:vAlign w:val="center"/>
+          </w:tcPr>
+          <w:p>
+            <w:pPr>
+              <w:rPr>
+                <w:rFonts w:ascii="Times New Roman" w:hAnsi="Times New Roman"/>
+                <w:sz w:val="24"/>
+                <w:szCs w:val="24"/>
+              </w:rPr>
+            </w:pPr>
+            <w:r>
+              <w:rPr>
+                <w:rFonts w:ascii="Times New Roman" w:hAnsi="Times New Roman"/>
+                <w:sz w:val="24"/>
+                <w:szCs w:val="24"/>
+              </w:rPr>
+              <w:t>13</w:t>
+            </w:r>
+          </w:p>
+        </w:tc>
+      </w:tr>
+      <w:tr>
+        <w:tc>
+          <w:tcPr>
+            <w:tcW w:w="9265" w:type="dxa"/>
+            <w:vAlign w:val="center"/>
+          </w:tcPr>
+          <w:p>
+            <w:pPr>
+              <w:rPr>
+                <w:rFonts w:ascii="Times New Roman" w:hAnsi="Times New Roman"/>
+                <w:sz w:val="24"/>
+                <w:szCs w:val="24"/>
+              </w:rPr>
+            </w:pPr>
+            <w:r>
+              <w:rPr>
+                <w:rFonts w:ascii="Times New Roman" w:hAnsi="Times New Roman"/>
+                <w:sz w:val="24"/>
+                <w:szCs w:val="24"/>
+              </w:rPr>
+              <w:t>Fig. 4.4: Sequence Diagram</w:t>
+            </w:r>
+          </w:p>
+        </w:tc>
+        <w:tc>
+          <w:tcPr>
+            <w:tcW w:w="1194" w:type="dxa"/>
+            <w:vAlign w:val="center"/>
+          </w:tcPr>
+          <w:p>
+            <w:pPr>
+              <w:rPr>
+                <w:rFonts w:ascii="Times New Roman" w:hAnsi="Times New Roman"/>
+                <w:sz w:val="24"/>
+                <w:szCs w:val="24"/>
+              </w:rPr>
+            </w:pPr>
+            <w:r>
+              <w:rPr>
+                <w:rFonts w:ascii="Times New Roman" w:hAnsi="Times New Roman"/>
+                <w:sz w:val="24"/>
+                <w:szCs w:val="24"/>
+              </w:rPr>
+              <w:t>14</w:t>
+            </w:r>
+          </w:p>
+        </w:tc>
+      </w:tr>
+      <w:tr>
+        <w:tc>
+          <w:tcPr>
+            <w:tcW w:w="9265" w:type="dxa"/>
+            <w:vAlign w:val="center"/>
+          </w:tcPr>
+          <w:p>
+            <w:pPr>
+              <w:rPr>
+                <w:rFonts w:ascii="Times New Roman" w:hAnsi="Times New Roman"/>
+                <w:sz w:val="24"/>
+                <w:szCs w:val="24"/>
+              </w:rPr>
+            </w:pPr>
+            <w:r>
+              <w:rPr>
+                <w:rFonts w:ascii="Times New Roman" w:hAnsi="Times New Roman"/>
+                <w:sz w:val="24"/>
+                <w:szCs w:val="24"/>
+              </w:rPr>
+              <w:t xml:space="preserve">Fig. 4.5: </w:t>
+            </w:r>
+            <w:r>
+              <w:rPr>
+                <w:rFonts w:ascii="Times New Roman" w:hAnsi="Times New Roman"/>
+                <w:sz w:val="24"/>
+                <w:szCs w:val="24"/>
+              </w:rPr>
+              <w:t>State Transition Diagram</w:t>
+            </w:r>
+          </w:p>
+        </w:tc>
+        <w:tc>
+          <w:tcPr>
+            <w:tcW w:w="1194" w:type="dxa"/>
+            <w:vAlign w:val="center"/>
+          </w:tcPr>
+          <w:p>
+            <w:pPr>
+              <w:rPr>
+                <w:rFonts w:ascii="Times New Roman" w:hAnsi="Times New Roman"/>
+                <w:sz w:val="24"/>
+                <w:szCs w:val="24"/>
+              </w:rPr>
+            </w:pPr>
+            <w:r>
+              <w:rPr>
+                <w:rFonts w:ascii="Times New Roman" w:hAnsi="Times New Roman"/>
+                <w:sz w:val="24"/>
+                <w:szCs w:val="24"/>
+              </w:rPr>
+              <w:t>15</w:t>
+            </w:r>
+          </w:p>
+        </w:tc>
+      </w:tr>
+      <w:tr>
+        <w:tc>
+          <w:tcPr>
+            <w:tcW w:w="9265" w:type="dxa"/>
+            <w:vAlign w:val="center"/>
+          </w:tcPr>
+          <w:p>
+            <w:pPr>
+              <w:rPr>
+                <w:rFonts w:ascii="Times New Roman" w:hAnsi="Times New Roman"/>
+                <w:sz w:val="24"/>
+                <w:szCs w:val="24"/>
+              </w:rPr>
+            </w:pPr>
+            <w:r>
+              <w:rPr>
+                <w:rFonts w:ascii="Times New Roman" w:hAnsi="Times New Roman"/>
+                <w:sz w:val="24"/>
+                <w:szCs w:val="24"/>
+              </w:rPr>
+              <w:t>Fig. 4.6: System Architecture</w:t>
+            </w:r>
+          </w:p>
+        </w:tc>
+        <w:tc>
+          <w:tcPr>
+            <w:tcW w:w="1194" w:type="dxa"/>
+            <w:vAlign w:val="center"/>
+          </w:tcPr>
+          <w:p>
+            <w:pPr>
+              <w:rPr>
+                <w:rFonts w:ascii="Times New Roman" w:hAnsi="Times New Roman"/>
+                <w:sz w:val="24"/>
+                <w:szCs w:val="24"/>
+              </w:rPr>
+            </w:pPr>
+            <w:r>
+              <w:rPr>
+                <w:rFonts w:ascii="Times New Roman" w:hAnsi="Times New Roman"/>
+                <w:sz w:val="24"/>
+                <w:szCs w:val="24"/>
+              </w:rPr>
+              <w:t>16</w:t>
+            </w:r>
+          </w:p>
+        </w:tc>
+      </w:tr>
+    </w:tbl>
     <w:p/>
-    <w:p/>
-    <w:p/>
-    <w:p/>
-    <w:p/>
-    <w:p/>
-    <w:p/>
-    <w:p/>
-    <w:p/>
-    <w:p/>
-    <w:p/>
-    <w:p/>
-    <w:p/>
-    <w:p/>
-    <w:p/>
-    <w:p/>
-    <w:p/>
-    <w:p/>
-    <w:p/>
-    <w:p/>
-    <w:p/>
-    <w:p/>
-    <w:p/>
-    <w:p/>
-    <w:p/>
-    <w:p/>
-    <w:p/>
+    <w:p>
+      <w:pPr>
+        <w:rPr>
+          <w:rFonts w:ascii="Times New Roman" w:hAnsi="Times New Roman"/>
+          <w:b/>
+          <w:bCs/>
+          <w:sz w:val="28"/>
+          <w:szCs w:val="28"/>
+        </w:rPr>
+      </w:pPr>
+    </w:p>
+    <w:p>
+      <w:pPr>
+        <w:rPr>
+          <w:rFonts w:ascii="Times New Roman" w:hAnsi="Times New Roman"/>
+          <w:b/>
+          <w:bCs/>
+          <w:sz w:val="28"/>
+          <w:szCs w:val="28"/>
+        </w:rPr>
+      </w:pPr>
+    </w:p>
+    <w:p>
+      <w:pPr>
+        <w:rPr>
+          <w:rFonts w:ascii="Times New Roman" w:hAnsi="Times New Roman"/>
+          <w:b/>
+          <w:bCs/>
+          <w:sz w:val="28"/>
+          <w:szCs w:val="28"/>
+        </w:rPr>
+      </w:pPr>
+    </w:p>
+    <w:p>
+      <w:pPr>
+        <w:rPr>
+          <w:rFonts w:ascii="Times New Roman" w:hAnsi="Times New Roman"/>
+          <w:b/>
+          <w:bCs/>
+          <w:sz w:val="28"/>
+          <w:szCs w:val="28"/>
+        </w:rPr>
+      </w:pPr>
+    </w:p>
+    <w:p>
+      <w:pPr>
+        <w:rPr>
+          <w:rFonts w:ascii="Times New Roman" w:hAnsi="Times New Roman"/>
+          <w:b/>
+          <w:bCs/>
+          <w:sz w:val="28"/>
+          <w:szCs w:val="28"/>
+        </w:rPr>
+      </w:pPr>
+    </w:p>
+    <w:p>
+      <w:pPr>
+        <w:rPr>
+          <w:rFonts w:ascii="Times New Roman" w:hAnsi="Times New Roman"/>
+          <w:b/>
+          <w:bCs/>
+          <w:sz w:val="28"/>
+          <w:szCs w:val="28"/>
+        </w:rPr>
+      </w:pPr>
+    </w:p>
+    <w:p>
+      <w:pPr>
+        <w:rPr>
+          <w:rFonts w:ascii="Times New Roman" w:hAnsi="Times New Roman"/>
+          <w:b/>
+          <w:bCs/>
+          <w:sz w:val="28"/>
+          <w:szCs w:val="28"/>
+        </w:rPr>
+      </w:pPr>
+    </w:p>
+    <w:p>
+      <w:pPr>
+        <w:rPr>
+          <w:rFonts w:ascii="Times New Roman" w:hAnsi="Times New Roman"/>
+          <w:b/>
+          <w:bCs/>
+          <w:sz w:val="28"/>
+          <w:szCs w:val="28"/>
+        </w:rPr>
+      </w:pPr>
+    </w:p>
+    <w:p>
+      <w:pPr>
+        <w:rPr>
+          <w:rFonts w:ascii="Times New Roman" w:hAnsi="Times New Roman"/>
+          <w:b/>
+          <w:bCs/>
+          <w:sz w:val="28"/>
+          <w:szCs w:val="28"/>
+        </w:rPr>
+      </w:pPr>
+    </w:p>
+    <w:p>
+      <w:pPr>
+        <w:rPr>
+          <w:rFonts w:ascii="Times New Roman" w:hAnsi="Times New Roman"/>
+          <w:b/>
+          <w:bCs/>
+          <w:sz w:val="28"/>
+          <w:szCs w:val="28"/>
+        </w:rPr>
+      </w:pPr>
+    </w:p>
+    <w:p>
+      <w:pPr>
+        <w:rPr>
+          <w:rFonts w:ascii="Times New Roman" w:hAnsi="Times New Roman"/>
+          <w:b/>
+          <w:bCs/>
+          <w:sz w:val="28"/>
+          <w:szCs w:val="28"/>
+        </w:rPr>
+      </w:pPr>
+    </w:p>
+    <w:p>
+      <w:pPr>
+        <w:rPr>
+          <w:rFonts w:ascii="Times New Roman" w:hAnsi="Times New Roman"/>
+          <w:b/>
+          <w:bCs/>
+          <w:sz w:val="28"/>
+          <w:szCs w:val="28"/>
+        </w:rPr>
+      </w:pPr>
+    </w:p>
     <w:p>
       <w:pPr>
         <w:pStyle w:val="Heading1"/>
@@ -153,10 +1315,9 @@
           </w14:textOutline>
         </w:rPr>
         <w:lastRenderedPageBreak/>
-        <w:t>List of Figures</w:t>
+        <w:t>List of Abbreviations</w:t>
       </w:r>
     </w:p>
-    <w:p/>
     <w:p>
       <w:pPr>
         <w:rPr>
@@ -168,677 +1329,339 @@
         </w:rPr>
       </w:pPr>
     </w:p>
-    <w:p>
-      <w:pPr>
-        <w:rPr>
-          <w:rFonts w:ascii="Times New Roman" w:hAnsi="Times New Roman"/>
-          <w:b/>
-          <w:bCs/>
-          <w:sz w:val="28"/>
-          <w:szCs w:val="28"/>
-        </w:rPr>
-      </w:pPr>
-    </w:p>
-    <w:p>
-      <w:pPr>
-        <w:rPr>
-          <w:rFonts w:ascii="Times New Roman" w:hAnsi="Times New Roman"/>
-          <w:b/>
-          <w:bCs/>
-          <w:sz w:val="28"/>
-          <w:szCs w:val="28"/>
-        </w:rPr>
-      </w:pPr>
-    </w:p>
-    <w:p>
-      <w:pPr>
-        <w:rPr>
-          <w:rFonts w:ascii="Times New Roman" w:hAnsi="Times New Roman"/>
-          <w:b/>
-          <w:bCs/>
-          <w:sz w:val="28"/>
-          <w:szCs w:val="28"/>
-        </w:rPr>
-      </w:pPr>
-    </w:p>
-    <w:p>
-      <w:pPr>
-        <w:rPr>
-          <w:rFonts w:ascii="Times New Roman" w:hAnsi="Times New Roman"/>
-          <w:b/>
-          <w:bCs/>
-          <w:sz w:val="28"/>
-          <w:szCs w:val="28"/>
-        </w:rPr>
-      </w:pPr>
-    </w:p>
-    <w:p>
-      <w:pPr>
-        <w:rPr>
-          <w:rFonts w:ascii="Times New Roman" w:hAnsi="Times New Roman"/>
-          <w:b/>
-          <w:bCs/>
-          <w:sz w:val="28"/>
-          <w:szCs w:val="28"/>
-        </w:rPr>
-      </w:pPr>
-    </w:p>
-    <w:p>
-      <w:pPr>
-        <w:rPr>
-          <w:rFonts w:ascii="Times New Roman" w:hAnsi="Times New Roman"/>
-          <w:b/>
-          <w:bCs/>
-          <w:sz w:val="28"/>
-          <w:szCs w:val="28"/>
-        </w:rPr>
-      </w:pPr>
-    </w:p>
-    <w:p>
-      <w:pPr>
-        <w:rPr>
-          <w:rFonts w:ascii="Times New Roman" w:hAnsi="Times New Roman"/>
-          <w:b/>
-          <w:bCs/>
-          <w:sz w:val="28"/>
-          <w:szCs w:val="28"/>
-        </w:rPr>
-      </w:pPr>
-    </w:p>
-    <w:p>
-      <w:pPr>
-        <w:rPr>
-          <w:rFonts w:ascii="Times New Roman" w:hAnsi="Times New Roman"/>
-          <w:b/>
-          <w:bCs/>
-          <w:sz w:val="28"/>
-          <w:szCs w:val="28"/>
-        </w:rPr>
-      </w:pPr>
-    </w:p>
-    <w:p>
-      <w:pPr>
-        <w:rPr>
-          <w:rFonts w:ascii="Times New Roman" w:hAnsi="Times New Roman"/>
-          <w:b/>
-          <w:bCs/>
-          <w:sz w:val="28"/>
-          <w:szCs w:val="28"/>
-        </w:rPr>
-      </w:pPr>
-    </w:p>
-    <w:p>
-      <w:pPr>
-        <w:rPr>
-          <w:rFonts w:ascii="Times New Roman" w:hAnsi="Times New Roman"/>
-          <w:b/>
-          <w:bCs/>
-          <w:sz w:val="28"/>
-          <w:szCs w:val="28"/>
-        </w:rPr>
-      </w:pPr>
-    </w:p>
-    <w:p>
-      <w:pPr>
-        <w:rPr>
-          <w:rFonts w:ascii="Times New Roman" w:hAnsi="Times New Roman"/>
-          <w:b/>
-          <w:bCs/>
-          <w:sz w:val="28"/>
-          <w:szCs w:val="28"/>
-        </w:rPr>
-      </w:pPr>
-    </w:p>
-    <w:p>
-      <w:pPr>
-        <w:rPr>
-          <w:rFonts w:ascii="Times New Roman" w:hAnsi="Times New Roman"/>
-          <w:b/>
-          <w:bCs/>
-          <w:sz w:val="28"/>
-          <w:szCs w:val="28"/>
-        </w:rPr>
-      </w:pPr>
-    </w:p>
-    <w:p>
-      <w:pPr>
-        <w:rPr>
-          <w:rFonts w:ascii="Times New Roman" w:hAnsi="Times New Roman"/>
-          <w:b/>
-          <w:bCs/>
-          <w:sz w:val="28"/>
-          <w:szCs w:val="28"/>
-        </w:rPr>
-      </w:pPr>
-    </w:p>
-    <w:p>
-      <w:pPr>
-        <w:rPr>
-          <w:rFonts w:ascii="Times New Roman" w:hAnsi="Times New Roman"/>
-          <w:b/>
-          <w:bCs/>
-          <w:sz w:val="28"/>
-          <w:szCs w:val="28"/>
-        </w:rPr>
-      </w:pPr>
-    </w:p>
-    <w:p>
-      <w:pPr>
-        <w:rPr>
-          <w:rFonts w:ascii="Times New Roman" w:hAnsi="Times New Roman"/>
-          <w:b/>
-          <w:bCs/>
-          <w:sz w:val="28"/>
-          <w:szCs w:val="28"/>
-        </w:rPr>
-      </w:pPr>
-    </w:p>
-    <w:p>
-      <w:pPr>
-        <w:rPr>
-          <w:rFonts w:ascii="Times New Roman" w:hAnsi="Times New Roman"/>
-          <w:b/>
-          <w:bCs/>
-          <w:sz w:val="28"/>
-          <w:szCs w:val="28"/>
-        </w:rPr>
-      </w:pPr>
-    </w:p>
-    <w:p>
-      <w:pPr>
-        <w:rPr>
-          <w:rFonts w:ascii="Times New Roman" w:hAnsi="Times New Roman"/>
-          <w:b/>
-          <w:bCs/>
-          <w:sz w:val="28"/>
-          <w:szCs w:val="28"/>
-        </w:rPr>
-      </w:pPr>
-    </w:p>
-    <w:p>
-      <w:pPr>
-        <w:rPr>
-          <w:rFonts w:ascii="Times New Roman" w:hAnsi="Times New Roman"/>
-          <w:b/>
-          <w:bCs/>
-          <w:sz w:val="28"/>
-          <w:szCs w:val="28"/>
-        </w:rPr>
-      </w:pPr>
-    </w:p>
-    <w:p>
-      <w:pPr>
-        <w:rPr>
-          <w:rFonts w:ascii="Times New Roman" w:hAnsi="Times New Roman"/>
-          <w:b/>
-          <w:bCs/>
-          <w:sz w:val="28"/>
-          <w:szCs w:val="28"/>
-        </w:rPr>
-      </w:pPr>
-    </w:p>
-    <w:p>
-      <w:pPr>
-        <w:rPr>
-          <w:rFonts w:ascii="Times New Roman" w:hAnsi="Times New Roman"/>
-          <w:b/>
-          <w:bCs/>
-          <w:sz w:val="28"/>
-          <w:szCs w:val="28"/>
-        </w:rPr>
-      </w:pPr>
-    </w:p>
-    <w:p>
-      <w:pPr>
-        <w:rPr>
-          <w:rFonts w:ascii="Times New Roman" w:hAnsi="Times New Roman"/>
-          <w:b/>
-          <w:bCs/>
-          <w:sz w:val="28"/>
-          <w:szCs w:val="28"/>
-        </w:rPr>
-      </w:pPr>
-    </w:p>
-    <w:p>
-      <w:pPr>
-        <w:rPr>
-          <w:rFonts w:ascii="Times New Roman" w:hAnsi="Times New Roman"/>
-          <w:b/>
-          <w:bCs/>
-          <w:sz w:val="28"/>
-          <w:szCs w:val="28"/>
-        </w:rPr>
-      </w:pPr>
-    </w:p>
-    <w:p>
-      <w:pPr>
-        <w:rPr>
-          <w:rFonts w:ascii="Times New Roman" w:hAnsi="Times New Roman"/>
-          <w:b/>
-          <w:bCs/>
-          <w:sz w:val="28"/>
-          <w:szCs w:val="28"/>
-        </w:rPr>
-      </w:pPr>
-    </w:p>
-    <w:p>
-      <w:pPr>
-        <w:pStyle w:val="Heading1"/>
-        <w:rPr>
-          <w:rFonts w:ascii="Times New Roman" w:hAnsi="Times New Roman" w:cs="Times New Roman"/>
-          <w:b/>
-          <w:color w:val="000000" w:themeColor="text1"/>
-          <w:sz w:val="28"/>
-          <w:szCs w:val="28"/>
-          <w14:textOutline w14:w="9525" w14:cap="flat" w14:cmpd="sng" w14:algn="ctr">
-            <w14:noFill/>
-            <w14:prstDash w14:val="solid"/>
-            <w14:round/>
-          </w14:textOutline>
-        </w:rPr>
-      </w:pPr>
-      <w:r>
-        <w:rPr>
-          <w:rFonts w:ascii="Times New Roman" w:hAnsi="Times New Roman" w:cs="Times New Roman"/>
-          <w:b/>
-          <w:color w:val="000000" w:themeColor="text1"/>
-          <w:sz w:val="28"/>
-          <w:szCs w:val="28"/>
-          <w14:textOutline w14:w="9525" w14:cap="flat" w14:cmpd="sng" w14:algn="ctr">
-            <w14:noFill/>
-            <w14:prstDash w14:val="solid"/>
-            <w14:round/>
-          </w14:textOutline>
-        </w:rPr>
-        <w:lastRenderedPageBreak/>
-        <w:t>List of Tables</w:t>
-      </w:r>
-    </w:p>
-    <w:p>
-      <w:pPr>
-        <w:rPr>
-          <w:rFonts w:ascii="Times New Roman" w:hAnsi="Times New Roman"/>
-          <w:b/>
-          <w:bCs/>
-          <w:sz w:val="28"/>
-          <w:szCs w:val="28"/>
-        </w:rPr>
-      </w:pPr>
-    </w:p>
-    <w:p>
-      <w:pPr>
-        <w:rPr>
-          <w:rFonts w:ascii="Times New Roman" w:hAnsi="Times New Roman"/>
-          <w:b/>
-          <w:bCs/>
-          <w:sz w:val="28"/>
-          <w:szCs w:val="28"/>
-        </w:rPr>
-      </w:pPr>
-    </w:p>
-    <w:p>
-      <w:pPr>
-        <w:rPr>
-          <w:rFonts w:ascii="Times New Roman" w:hAnsi="Times New Roman"/>
-          <w:b/>
-          <w:bCs/>
-          <w:sz w:val="28"/>
-          <w:szCs w:val="28"/>
-        </w:rPr>
-      </w:pPr>
-    </w:p>
-    <w:p>
-      <w:pPr>
-        <w:rPr>
-          <w:rFonts w:ascii="Times New Roman" w:hAnsi="Times New Roman"/>
-          <w:b/>
-          <w:bCs/>
-          <w:sz w:val="28"/>
-          <w:szCs w:val="28"/>
-        </w:rPr>
-      </w:pPr>
-    </w:p>
-    <w:p>
-      <w:pPr>
-        <w:rPr>
-          <w:rFonts w:ascii="Times New Roman" w:hAnsi="Times New Roman"/>
-          <w:b/>
-          <w:bCs/>
-          <w:sz w:val="28"/>
-          <w:szCs w:val="28"/>
-        </w:rPr>
-      </w:pPr>
-    </w:p>
-    <w:p>
-      <w:pPr>
-        <w:rPr>
-          <w:rFonts w:ascii="Times New Roman" w:hAnsi="Times New Roman"/>
-          <w:b/>
-          <w:bCs/>
-          <w:sz w:val="28"/>
-          <w:szCs w:val="28"/>
-        </w:rPr>
-      </w:pPr>
-    </w:p>
-    <w:p>
-      <w:pPr>
-        <w:rPr>
-          <w:rFonts w:ascii="Times New Roman" w:hAnsi="Times New Roman"/>
-          <w:b/>
-          <w:bCs/>
-          <w:sz w:val="28"/>
-          <w:szCs w:val="28"/>
-        </w:rPr>
-      </w:pPr>
-    </w:p>
-    <w:p>
-      <w:pPr>
-        <w:rPr>
-          <w:rFonts w:ascii="Times New Roman" w:hAnsi="Times New Roman"/>
-          <w:b/>
-          <w:bCs/>
-          <w:sz w:val="28"/>
-          <w:szCs w:val="28"/>
-        </w:rPr>
-      </w:pPr>
-    </w:p>
-    <w:p>
-      <w:pPr>
-        <w:rPr>
-          <w:rFonts w:ascii="Times New Roman" w:hAnsi="Times New Roman"/>
-          <w:b/>
-          <w:bCs/>
-          <w:sz w:val="28"/>
-          <w:szCs w:val="28"/>
-        </w:rPr>
-      </w:pPr>
-    </w:p>
-    <w:p>
-      <w:pPr>
-        <w:rPr>
-          <w:rFonts w:ascii="Times New Roman" w:hAnsi="Times New Roman"/>
-          <w:b/>
-          <w:bCs/>
-          <w:sz w:val="28"/>
-          <w:szCs w:val="28"/>
-        </w:rPr>
-      </w:pPr>
-    </w:p>
-    <w:p>
-      <w:pPr>
-        <w:rPr>
-          <w:rFonts w:ascii="Times New Roman" w:hAnsi="Times New Roman"/>
-          <w:b/>
-          <w:bCs/>
-          <w:sz w:val="28"/>
-          <w:szCs w:val="28"/>
-        </w:rPr>
-      </w:pPr>
-    </w:p>
-    <w:p>
-      <w:pPr>
-        <w:rPr>
-          <w:rFonts w:ascii="Times New Roman" w:hAnsi="Times New Roman"/>
-          <w:b/>
-          <w:bCs/>
-          <w:sz w:val="28"/>
-          <w:szCs w:val="28"/>
-        </w:rPr>
-      </w:pPr>
-    </w:p>
-    <w:p>
-      <w:pPr>
-        <w:rPr>
-          <w:rFonts w:ascii="Times New Roman" w:hAnsi="Times New Roman"/>
-          <w:b/>
-          <w:bCs/>
-          <w:sz w:val="28"/>
-          <w:szCs w:val="28"/>
-        </w:rPr>
-      </w:pPr>
-    </w:p>
-    <w:p>
-      <w:pPr>
-        <w:rPr>
-          <w:rFonts w:ascii="Times New Roman" w:hAnsi="Times New Roman"/>
-          <w:b/>
-          <w:bCs/>
-          <w:sz w:val="28"/>
-          <w:szCs w:val="28"/>
-        </w:rPr>
-      </w:pPr>
-    </w:p>
-    <w:p>
-      <w:pPr>
-        <w:rPr>
-          <w:rFonts w:ascii="Times New Roman" w:hAnsi="Times New Roman"/>
-          <w:b/>
-          <w:bCs/>
-          <w:sz w:val="28"/>
-          <w:szCs w:val="28"/>
-        </w:rPr>
-      </w:pPr>
-    </w:p>
-    <w:p>
-      <w:pPr>
-        <w:rPr>
-          <w:rFonts w:ascii="Times New Roman" w:hAnsi="Times New Roman"/>
-          <w:b/>
-          <w:bCs/>
-          <w:sz w:val="28"/>
-          <w:szCs w:val="28"/>
-        </w:rPr>
-      </w:pPr>
-    </w:p>
-    <w:p>
-      <w:pPr>
-        <w:rPr>
-          <w:rFonts w:ascii="Times New Roman" w:hAnsi="Times New Roman"/>
-          <w:b/>
-          <w:bCs/>
-          <w:sz w:val="28"/>
-          <w:szCs w:val="28"/>
-        </w:rPr>
-      </w:pPr>
-    </w:p>
-    <w:p>
-      <w:pPr>
-        <w:rPr>
-          <w:rFonts w:ascii="Times New Roman" w:hAnsi="Times New Roman"/>
-          <w:b/>
-          <w:bCs/>
-          <w:sz w:val="28"/>
-          <w:szCs w:val="28"/>
-        </w:rPr>
-      </w:pPr>
-    </w:p>
-    <w:p>
-      <w:pPr>
-        <w:rPr>
-          <w:rFonts w:ascii="Times New Roman" w:hAnsi="Times New Roman"/>
-          <w:b/>
-          <w:bCs/>
-          <w:sz w:val="28"/>
-          <w:szCs w:val="28"/>
-        </w:rPr>
-      </w:pPr>
-    </w:p>
-    <w:p>
-      <w:pPr>
-        <w:rPr>
-          <w:rFonts w:ascii="Times New Roman" w:hAnsi="Times New Roman"/>
-          <w:b/>
-          <w:bCs/>
-          <w:sz w:val="28"/>
-          <w:szCs w:val="28"/>
-        </w:rPr>
-      </w:pPr>
-    </w:p>
-    <w:p>
-      <w:pPr>
-        <w:rPr>
-          <w:rFonts w:ascii="Times New Roman" w:hAnsi="Times New Roman"/>
-          <w:b/>
-          <w:bCs/>
-          <w:sz w:val="28"/>
-          <w:szCs w:val="28"/>
-        </w:rPr>
-      </w:pPr>
-    </w:p>
-    <w:p>
-      <w:pPr>
-        <w:rPr>
-          <w:rFonts w:ascii="Times New Roman" w:hAnsi="Times New Roman"/>
-          <w:b/>
-          <w:bCs/>
-          <w:sz w:val="28"/>
-          <w:szCs w:val="28"/>
-        </w:rPr>
-      </w:pPr>
-    </w:p>
-    <w:p>
-      <w:pPr>
-        <w:rPr>
-          <w:rFonts w:ascii="Times New Roman" w:hAnsi="Times New Roman"/>
-          <w:b/>
-          <w:bCs/>
-          <w:sz w:val="28"/>
-          <w:szCs w:val="28"/>
-        </w:rPr>
-      </w:pPr>
-    </w:p>
-    <w:p>
-      <w:pPr>
-        <w:rPr>
-          <w:rFonts w:ascii="Times New Roman" w:hAnsi="Times New Roman"/>
-          <w:b/>
-          <w:bCs/>
-          <w:sz w:val="28"/>
-          <w:szCs w:val="28"/>
-        </w:rPr>
-      </w:pPr>
-    </w:p>
-    <w:p>
-      <w:pPr>
-        <w:rPr>
-          <w:rFonts w:ascii="Times New Roman" w:hAnsi="Times New Roman"/>
-          <w:b/>
-          <w:bCs/>
-          <w:sz w:val="28"/>
-          <w:szCs w:val="28"/>
-        </w:rPr>
-      </w:pPr>
-    </w:p>
-    <w:p>
-      <w:pPr>
-        <w:pStyle w:val="Heading1"/>
-        <w:rPr>
-          <w:rFonts w:ascii="Times New Roman" w:hAnsi="Times New Roman" w:cs="Times New Roman"/>
-          <w:b/>
-          <w:color w:val="000000" w:themeColor="text1"/>
-          <w:sz w:val="28"/>
-          <w:szCs w:val="28"/>
-          <w14:textOutline w14:w="9525" w14:cap="flat" w14:cmpd="sng" w14:algn="ctr">
-            <w14:noFill/>
-            <w14:prstDash w14:val="solid"/>
-            <w14:round/>
-          </w14:textOutline>
-        </w:rPr>
-      </w:pPr>
-      <w:r>
-        <w:rPr>
-          <w:rFonts w:ascii="Times New Roman" w:hAnsi="Times New Roman" w:cs="Times New Roman"/>
-          <w:b/>
-          <w:color w:val="000000" w:themeColor="text1"/>
-          <w:sz w:val="28"/>
-          <w:szCs w:val="28"/>
-          <w14:textOutline w14:w="9525" w14:cap="flat" w14:cmpd="sng" w14:algn="ctr">
-            <w14:noFill/>
-            <w14:prstDash w14:val="solid"/>
-            <w14:round/>
-          </w14:textOutline>
-        </w:rPr>
-        <w:lastRenderedPageBreak/>
-        <w:t>List of Abbreviations</w:t>
-      </w:r>
-    </w:p>
-    <w:p>
-      <w:pPr>
-        <w:rPr>
-          <w:rFonts w:ascii="Times New Roman" w:hAnsi="Times New Roman"/>
-          <w:b/>
-          <w:bCs/>
-          <w:sz w:val="28"/>
-          <w:szCs w:val="28"/>
-        </w:rPr>
-      </w:pPr>
-    </w:p>
-    <w:p>
-      <w:pPr>
-        <w:rPr>
-          <w:rFonts w:ascii="Times New Roman" w:hAnsi="Times New Roman"/>
-          <w:b/>
-          <w:bCs/>
-          <w:sz w:val="28"/>
-          <w:szCs w:val="28"/>
-        </w:rPr>
-      </w:pPr>
-    </w:p>
-    <w:p>
-      <w:pPr>
-        <w:rPr>
-          <w:rFonts w:ascii="Times New Roman" w:hAnsi="Times New Roman"/>
-          <w:b/>
-          <w:bCs/>
-          <w:sz w:val="28"/>
-          <w:szCs w:val="28"/>
-        </w:rPr>
-      </w:pPr>
-    </w:p>
-    <w:p>
-      <w:pPr>
-        <w:rPr>
-          <w:rFonts w:ascii="Times New Roman" w:hAnsi="Times New Roman"/>
-          <w:b/>
-          <w:bCs/>
-          <w:sz w:val="28"/>
-          <w:szCs w:val="28"/>
-        </w:rPr>
-      </w:pPr>
-    </w:p>
-    <w:p>
-      <w:pPr>
-        <w:rPr>
-          <w:rFonts w:ascii="Times New Roman" w:hAnsi="Times New Roman"/>
-          <w:b/>
-          <w:bCs/>
-          <w:sz w:val="28"/>
-          <w:szCs w:val="28"/>
-        </w:rPr>
-      </w:pPr>
-    </w:p>
-    <w:p>
-      <w:pPr>
-        <w:rPr>
-          <w:rFonts w:ascii="Times New Roman" w:hAnsi="Times New Roman"/>
-          <w:b/>
-          <w:bCs/>
-          <w:sz w:val="28"/>
-          <w:szCs w:val="28"/>
-        </w:rPr>
-      </w:pPr>
-    </w:p>
-    <w:p>
-      <w:pPr>
-        <w:rPr>
-          <w:rFonts w:ascii="Times New Roman" w:hAnsi="Times New Roman"/>
-          <w:b/>
-          <w:bCs/>
-          <w:sz w:val="28"/>
-          <w:szCs w:val="28"/>
-        </w:rPr>
-      </w:pPr>
-    </w:p>
+    <w:tbl>
+      <w:tblPr>
+        <w:tblStyle w:val="TableGrid"/>
+        <w:tblW w:w="0" w:type="auto"/>
+        <w:tblLook w:val="04A0" w:firstRow="1" w:lastRow="0" w:firstColumn="1" w:lastColumn="0" w:noHBand="0" w:noVBand="1"/>
+      </w:tblPr>
+      <w:tblGrid>
+        <w:gridCol w:w="1165"/>
+        <w:gridCol w:w="9294"/>
+      </w:tblGrid>
+      <w:tr>
+        <w:tc>
+          <w:tcPr>
+            <w:tcW w:w="1165" w:type="dxa"/>
+          </w:tcPr>
+          <w:p>
+            <w:pPr>
+              <w:rPr>
+                <w:rFonts w:ascii="Times New Roman" w:hAnsi="Times New Roman"/>
+                <w:sz w:val="24"/>
+                <w:szCs w:val="24"/>
+              </w:rPr>
+            </w:pPr>
+            <w:r>
+              <w:rPr>
+                <w:rFonts w:ascii="Times New Roman" w:hAnsi="Times New Roman"/>
+                <w:sz w:val="24"/>
+                <w:szCs w:val="24"/>
+              </w:rPr>
+              <w:t>IDP</w:t>
+            </w:r>
+          </w:p>
+        </w:tc>
+        <w:tc>
+          <w:tcPr>
+            <w:tcW w:w="9294" w:type="dxa"/>
+          </w:tcPr>
+          <w:p>
+            <w:pPr>
+              <w:rPr>
+                <w:rFonts w:ascii="Times New Roman" w:hAnsi="Times New Roman"/>
+                <w:sz w:val="24"/>
+                <w:szCs w:val="24"/>
+              </w:rPr>
+            </w:pPr>
+            <w:r>
+              <w:rPr>
+                <w:rFonts w:ascii="Times New Roman" w:hAnsi="Times New Roman"/>
+                <w:sz w:val="24"/>
+                <w:szCs w:val="24"/>
+              </w:rPr>
+              <w:t>Industry Defined Project</w:t>
+            </w:r>
+          </w:p>
+        </w:tc>
+      </w:tr>
+      <w:tr>
+        <w:tc>
+          <w:tcPr>
+            <w:tcW w:w="1165" w:type="dxa"/>
+          </w:tcPr>
+          <w:p>
+            <w:pPr>
+              <w:rPr>
+                <w:rFonts w:ascii="Times New Roman" w:hAnsi="Times New Roman"/>
+                <w:sz w:val="24"/>
+                <w:szCs w:val="24"/>
+              </w:rPr>
+            </w:pPr>
+            <w:r>
+              <w:rPr>
+                <w:rFonts w:ascii="Times New Roman" w:hAnsi="Times New Roman"/>
+                <w:sz w:val="24"/>
+                <w:szCs w:val="24"/>
+              </w:rPr>
+              <w:t>IDP</w:t>
+            </w:r>
+          </w:p>
+        </w:tc>
+        <w:tc>
+          <w:tcPr>
+            <w:tcW w:w="9294" w:type="dxa"/>
+          </w:tcPr>
+          <w:p>
+            <w:pPr>
+              <w:rPr>
+                <w:rFonts w:ascii="Times New Roman" w:hAnsi="Times New Roman"/>
+                <w:sz w:val="24"/>
+                <w:szCs w:val="24"/>
+              </w:rPr>
+            </w:pPr>
+            <w:r>
+              <w:rPr>
+                <w:rFonts w:ascii="Times New Roman" w:hAnsi="Times New Roman"/>
+                <w:sz w:val="24"/>
+                <w:szCs w:val="24"/>
+              </w:rPr>
+              <w:t>User Defined Project</w:t>
+            </w:r>
+          </w:p>
+        </w:tc>
+      </w:tr>
+      <w:tr>
+        <w:tc>
+          <w:tcPr>
+            <w:tcW w:w="1165" w:type="dxa"/>
+          </w:tcPr>
+          <w:p>
+            <w:pPr>
+              <w:rPr>
+                <w:rFonts w:ascii="Times New Roman" w:hAnsi="Times New Roman"/>
+                <w:sz w:val="24"/>
+                <w:szCs w:val="24"/>
+              </w:rPr>
+            </w:pPr>
+            <w:r>
+              <w:rPr>
+                <w:rFonts w:ascii="Times New Roman" w:hAnsi="Times New Roman"/>
+                <w:sz w:val="24"/>
+                <w:szCs w:val="24"/>
+              </w:rPr>
+              <w:t>NLP</w:t>
+            </w:r>
+          </w:p>
+        </w:tc>
+        <w:tc>
+          <w:tcPr>
+            <w:tcW w:w="9294" w:type="dxa"/>
+          </w:tcPr>
+          <w:p>
+            <w:pPr>
+              <w:rPr>
+                <w:rFonts w:ascii="Times New Roman" w:hAnsi="Times New Roman"/>
+                <w:sz w:val="24"/>
+                <w:szCs w:val="24"/>
+              </w:rPr>
+            </w:pPr>
+            <w:r>
+              <w:rPr>
+                <w:rFonts w:ascii="Times New Roman" w:hAnsi="Times New Roman"/>
+                <w:sz w:val="24"/>
+                <w:szCs w:val="24"/>
+              </w:rPr>
+              <w:t>Natural Language Processing</w:t>
+            </w:r>
+          </w:p>
+        </w:tc>
+      </w:tr>
+      <w:tr>
+        <w:tc>
+          <w:tcPr>
+            <w:tcW w:w="1165" w:type="dxa"/>
+          </w:tcPr>
+          <w:p>
+            <w:pPr>
+              <w:rPr>
+                <w:rFonts w:ascii="Times New Roman" w:hAnsi="Times New Roman"/>
+                <w:sz w:val="24"/>
+                <w:szCs w:val="24"/>
+              </w:rPr>
+            </w:pPr>
+            <w:r>
+              <w:rPr>
+                <w:rFonts w:ascii="Times New Roman" w:hAnsi="Times New Roman"/>
+                <w:sz w:val="24"/>
+                <w:szCs w:val="24"/>
+              </w:rPr>
+              <w:t>NLTK</w:t>
+            </w:r>
+          </w:p>
+        </w:tc>
+        <w:tc>
+          <w:tcPr>
+            <w:tcW w:w="9294" w:type="dxa"/>
+          </w:tcPr>
+          <w:p>
+            <w:pPr>
+              <w:rPr>
+                <w:rFonts w:ascii="Times New Roman" w:hAnsi="Times New Roman"/>
+                <w:sz w:val="24"/>
+                <w:szCs w:val="24"/>
+              </w:rPr>
+            </w:pPr>
+            <w:r>
+              <w:rPr>
+                <w:rFonts w:ascii="Times New Roman" w:hAnsi="Times New Roman"/>
+                <w:sz w:val="24"/>
+                <w:szCs w:val="24"/>
+              </w:rPr>
+              <w:t>Natural Language Tool Kit</w:t>
+            </w:r>
+          </w:p>
+        </w:tc>
+      </w:tr>
+      <w:tr>
+        <w:tc>
+          <w:tcPr>
+            <w:tcW w:w="1165" w:type="dxa"/>
+          </w:tcPr>
+          <w:p>
+            <w:pPr>
+              <w:rPr>
+                <w:rFonts w:ascii="Times New Roman" w:hAnsi="Times New Roman"/>
+                <w:sz w:val="24"/>
+                <w:szCs w:val="24"/>
+              </w:rPr>
+            </w:pPr>
+            <w:r>
+              <w:rPr>
+                <w:rFonts w:ascii="Times New Roman" w:hAnsi="Times New Roman"/>
+                <w:sz w:val="24"/>
+                <w:szCs w:val="24"/>
+              </w:rPr>
+              <w:t>AI</w:t>
+            </w:r>
+          </w:p>
+        </w:tc>
+        <w:tc>
+          <w:tcPr>
+            <w:tcW w:w="9294" w:type="dxa"/>
+          </w:tcPr>
+          <w:p>
+            <w:pPr>
+              <w:rPr>
+                <w:rFonts w:ascii="Times New Roman" w:hAnsi="Times New Roman"/>
+                <w:sz w:val="24"/>
+                <w:szCs w:val="24"/>
+              </w:rPr>
+            </w:pPr>
+            <w:r>
+              <w:rPr>
+                <w:rFonts w:ascii="Times New Roman" w:hAnsi="Times New Roman"/>
+                <w:sz w:val="24"/>
+                <w:szCs w:val="24"/>
+              </w:rPr>
+              <w:t>Artificial Intelligence</w:t>
+            </w:r>
+          </w:p>
+        </w:tc>
+      </w:tr>
+      <w:tr>
+        <w:tc>
+          <w:tcPr>
+            <w:tcW w:w="1165" w:type="dxa"/>
+          </w:tcPr>
+          <w:p>
+            <w:pPr>
+              <w:rPr>
+                <w:rFonts w:ascii="Times New Roman" w:hAnsi="Times New Roman"/>
+                <w:sz w:val="24"/>
+                <w:szCs w:val="24"/>
+              </w:rPr>
+            </w:pPr>
+            <w:r>
+              <w:rPr>
+                <w:rFonts w:ascii="Times New Roman" w:hAnsi="Times New Roman"/>
+                <w:sz w:val="24"/>
+                <w:szCs w:val="24"/>
+              </w:rPr>
+              <w:t>AIML</w:t>
+            </w:r>
+          </w:p>
+        </w:tc>
+        <w:tc>
+          <w:tcPr>
+            <w:tcW w:w="9294" w:type="dxa"/>
+          </w:tcPr>
+          <w:p>
+            <w:pPr>
+              <w:rPr>
+                <w:rFonts w:ascii="Times New Roman" w:hAnsi="Times New Roman"/>
+                <w:sz w:val="24"/>
+                <w:szCs w:val="24"/>
+              </w:rPr>
+            </w:pPr>
+            <w:r>
+              <w:rPr>
+                <w:rFonts w:ascii="Times New Roman" w:hAnsi="Times New Roman"/>
+                <w:sz w:val="24"/>
+                <w:szCs w:val="24"/>
+              </w:rPr>
+              <w:t>Artificial Intelligence Markup Language</w:t>
+            </w:r>
+          </w:p>
+        </w:tc>
+      </w:tr>
+      <w:tr>
+        <w:tc>
+          <w:tcPr>
+            <w:tcW w:w="1165" w:type="dxa"/>
+          </w:tcPr>
+          <w:p>
+            <w:pPr>
+              <w:rPr>
+                <w:rFonts w:ascii="Times New Roman" w:hAnsi="Times New Roman"/>
+                <w:sz w:val="24"/>
+                <w:szCs w:val="24"/>
+              </w:rPr>
+            </w:pPr>
+            <w:r>
+              <w:rPr>
+                <w:rFonts w:ascii="Times New Roman" w:hAnsi="Times New Roman"/>
+                <w:sz w:val="24"/>
+                <w:szCs w:val="24"/>
+              </w:rPr>
+              <w:t>UML</w:t>
+            </w:r>
+          </w:p>
+        </w:tc>
+        <w:tc>
+          <w:tcPr>
+            <w:tcW w:w="9294" w:type="dxa"/>
+          </w:tcPr>
+          <w:p>
+            <w:pPr>
+              <w:rPr>
+                <w:rFonts w:ascii="Times New Roman" w:hAnsi="Times New Roman"/>
+                <w:sz w:val="24"/>
+                <w:szCs w:val="24"/>
+              </w:rPr>
+            </w:pPr>
+            <w:r>
+              <w:rPr>
+                <w:rFonts w:ascii="Times New Roman" w:hAnsi="Times New Roman"/>
+                <w:sz w:val="24"/>
+                <w:szCs w:val="24"/>
+              </w:rPr>
+              <w:t>Unified Modeling Language</w:t>
+            </w:r>
+          </w:p>
+        </w:tc>
+      </w:tr>
+    </w:tbl>
     <w:p>
       <w:pPr>
         <w:rPr>
@@ -1103,7 +1926,7 @@
                 <w:sz w:val="24"/>
                 <w:szCs w:val="24"/>
               </w:rPr>
-              <w:t>Acknowledgement</w:t>
+              <w:t>Acknowledgment</w:t>
             </w:r>
           </w:p>
         </w:tc>
@@ -1259,7 +2082,7 @@
                 <w:sz w:val="24"/>
                 <w:szCs w:val="24"/>
               </w:rPr>
-              <w:t>List of Tables</w:t>
+              <w:t>List of Abbreviations</w:t>
             </w:r>
           </w:p>
         </w:tc>
@@ -1284,7 +2107,16 @@
                 <w:sz w:val="24"/>
                 <w:szCs w:val="24"/>
               </w:rPr>
-              <w:t>iv</w:t>
+              <w:t>i</w:t>
+            </w:r>
+            <w:r>
+              <w:rPr>
+                <w:rFonts w:ascii="Times New Roman" w:hAnsi="Times New Roman"/>
+                <w:bCs/>
+                <w:sz w:val="24"/>
+                <w:szCs w:val="24"/>
+              </w:rPr>
+              <w:t>v</w:t>
             </w:r>
           </w:p>
         </w:tc>
@@ -1311,7 +2143,7 @@
                 <w:sz w:val="24"/>
                 <w:szCs w:val="24"/>
               </w:rPr>
-              <w:t>List of Abbreviations</w:t>
+              <w:t>Table of Contents</w:t>
             </w:r>
           </w:p>
         </w:tc>
@@ -1363,7 +2195,7 @@
                 <w:sz w:val="24"/>
                 <w:szCs w:val="24"/>
               </w:rPr>
-              <w:t>Table of Contents</w:t>
+              <w:t>Chapter 1: Introduction</w:t>
             </w:r>
           </w:p>
         </w:tc>
@@ -1388,7 +2220,7 @@
                 <w:sz w:val="24"/>
                 <w:szCs w:val="24"/>
               </w:rPr>
-              <w:t>vi</w:t>
+              <w:t>1</w:t>
             </w:r>
           </w:p>
         </w:tc>
@@ -1415,7 +2247,16 @@
                 <w:sz w:val="24"/>
                 <w:szCs w:val="24"/>
               </w:rPr>
-              <w:t>Chapter 1: Introduction</w:t>
+              <w:t xml:space="preserve">1.1 </w:t>
+            </w:r>
+            <w:r>
+              <w:rPr>
+                <w:rFonts w:ascii="Times New Roman" w:hAnsi="Times New Roman"/>
+                <w:bCs/>
+                <w:sz w:val="24"/>
+                <w:szCs w:val="24"/>
+              </w:rPr>
+              <w:t>Why IDP/UDP?</w:t>
             </w:r>
           </w:p>
         </w:tc>
@@ -1467,17 +2308,28 @@
                 <w:sz w:val="24"/>
                 <w:szCs w:val="24"/>
               </w:rPr>
-              <w:t xml:space="preserve">1.1 </w:t>
-            </w:r>
-            <w:r>
-              <w:rPr>
-                <w:rFonts w:ascii="Times New Roman" w:hAnsi="Times New Roman"/>
-                <w:bCs/>
-                <w:sz w:val="24"/>
-                <w:szCs w:val="24"/>
-              </w:rPr>
-              <w:t>Why IDP/UDP?</w:t>
-            </w:r>
+              <w:t>1.2.</w:t>
+            </w:r>
+            <w:r>
+              <w:rPr>
+                <w:rFonts w:ascii="Times New Roman" w:hAnsi="Times New Roman"/>
+                <w:bCs/>
+                <w:sz w:val="24"/>
+                <w:szCs w:val="24"/>
+              </w:rPr>
+              <w:t xml:space="preserve"> </w:t>
+            </w:r>
+            <w:bookmarkStart w:id="0" w:name="_Hlk53926606"/>
+            <w:r>
+              <w:rPr>
+                <w:rFonts w:ascii="Times New Roman" w:hAnsi="Times New Roman"/>
+                <w:bCs/>
+                <w:sz w:val="24"/>
+                <w:szCs w:val="24"/>
+              </w:rPr>
+              <w:t>Pre-Design</w:t>
+            </w:r>
+            <w:bookmarkEnd w:id="0"/>
           </w:p>
         </w:tc>
         <w:tc>
@@ -1528,7 +2380,7 @@
                 <w:sz w:val="24"/>
                 <w:szCs w:val="24"/>
               </w:rPr>
-              <w:t>1.2.</w:t>
+              <w:t>1.2.1.</w:t>
             </w:r>
             <w:r>
               <w:rPr>
@@ -1539,17 +2391,15 @@
               </w:rPr>
               <w:t xml:space="preserve"> </w:t>
             </w:r>
-            <w:bookmarkStart w:id="0" w:name="_Hlk53926606"/>
-            <w:r>
-              <w:rPr>
-                <w:rFonts w:ascii="Times New Roman" w:hAnsi="Times New Roman"/>
-                <w:bCs/>
-                <w:sz w:val="24"/>
-                <w:szCs w:val="24"/>
-              </w:rPr>
-              <w:t>Pre-Design</w:t>
-            </w:r>
-            <w:bookmarkEnd w:id="0"/>
+            <w:r>
+              <w:rPr>
+                <w:rFonts w:ascii="Times New Roman" w:hAnsi="Times New Roman"/>
+                <w:bCs/>
+                <w:sz w:val="24"/>
+                <w:szCs w:val="24"/>
+              </w:rPr>
+              <w:t>Learning need Matrix</w:t>
+            </w:r>
           </w:p>
         </w:tc>
         <w:tc>
@@ -1600,7 +2450,7 @@
                 <w:sz w:val="24"/>
                 <w:szCs w:val="24"/>
               </w:rPr>
-              <w:t>1.2.1.</w:t>
+              <w:t>1.2.2.</w:t>
             </w:r>
             <w:r>
               <w:rPr>
@@ -1618,7 +2468,7 @@
                 <w:sz w:val="24"/>
                 <w:szCs w:val="24"/>
               </w:rPr>
-              <w:t>Learning need Matrix</w:t>
+              <w:t>Conclusion from Reverse Engineering.</w:t>
             </w:r>
           </w:p>
         </w:tc>
@@ -1670,7 +2520,7 @@
                 <w:sz w:val="24"/>
                 <w:szCs w:val="24"/>
               </w:rPr>
-              <w:t>1.2.2.</w:t>
+              <w:t>1.3.</w:t>
             </w:r>
             <w:r>
               <w:rPr>
@@ -1681,15 +2531,17 @@
               </w:rPr>
               <w:t xml:space="preserve"> </w:t>
             </w:r>
-            <w:r>
-              <w:rPr>
-                <w:rFonts w:ascii="Times New Roman" w:hAnsi="Times New Roman"/>
-                <w:bCs/>
-                <w:sz w:val="24"/>
-                <w:szCs w:val="24"/>
-              </w:rPr>
-              <w:t>Conclusion from Reverse Engineering.</w:t>
-            </w:r>
+            <w:bookmarkStart w:id="1" w:name="_Hlk53926633"/>
+            <w:r>
+              <w:rPr>
+                <w:rFonts w:ascii="Times New Roman" w:hAnsi="Times New Roman"/>
+                <w:bCs/>
+                <w:sz w:val="24"/>
+                <w:szCs w:val="24"/>
+              </w:rPr>
+              <w:t>Project Summary</w:t>
+            </w:r>
+            <w:bookmarkEnd w:id="1"/>
           </w:p>
         </w:tc>
         <w:tc>
@@ -1713,7 +2565,7 @@
                 <w:sz w:val="24"/>
                 <w:szCs w:val="24"/>
               </w:rPr>
-              <w:t>1</w:t>
+              <w:t>2</w:t>
             </w:r>
           </w:p>
         </w:tc>
@@ -1740,8 +2592,9 @@
                 <w:sz w:val="24"/>
                 <w:szCs w:val="24"/>
               </w:rPr>
-              <w:t>1.3.</w:t>
-            </w:r>
+              <w:t>1.4.</w:t>
+            </w:r>
+            <w:bookmarkStart w:id="2" w:name="_Hlk53926747"/>
             <w:r>
               <w:rPr>
                 <w:rFonts w:ascii="Times New Roman" w:hAnsi="Times New Roman"/>
@@ -1751,17 +2604,16 @@
               </w:rPr>
               <w:t xml:space="preserve"> </w:t>
             </w:r>
-            <w:bookmarkStart w:id="1" w:name="_Hlk53926633"/>
-            <w:r>
-              <w:rPr>
-                <w:rFonts w:ascii="Times New Roman" w:hAnsi="Times New Roman"/>
-                <w:bCs/>
-                <w:sz w:val="24"/>
-                <w:szCs w:val="24"/>
-              </w:rPr>
-              <w:t>Project Summary</w:t>
-            </w:r>
-            <w:bookmarkEnd w:id="1"/>
+            <w:r>
+              <w:rPr>
+                <w:rFonts w:ascii="Times New Roman" w:hAnsi="Times New Roman"/>
+                <w:bCs/>
+                <w:sz w:val="24"/>
+                <w:szCs w:val="24"/>
+              </w:rPr>
+              <w:t>Objectives of project</w:t>
+            </w:r>
+            <w:bookmarkEnd w:id="2"/>
           </w:p>
         </w:tc>
         <w:tc>
@@ -1785,7 +2637,7 @@
                 <w:sz w:val="24"/>
                 <w:szCs w:val="24"/>
               </w:rPr>
-              <w:t>1</w:t>
+              <w:t>2</w:t>
             </w:r>
           </w:p>
         </w:tc>
@@ -1812,9 +2664,8 @@
                 <w:sz w:val="24"/>
                 <w:szCs w:val="24"/>
               </w:rPr>
-              <w:t>1.4.</w:t>
-            </w:r>
-            <w:bookmarkStart w:id="2" w:name="_Hlk53926747"/>
+              <w:t>1.5.</w:t>
+            </w:r>
             <w:r>
               <w:rPr>
                 <w:rFonts w:ascii="Times New Roman" w:hAnsi="Times New Roman"/>
@@ -1824,16 +2675,17 @@
               </w:rPr>
               <w:t xml:space="preserve"> </w:t>
             </w:r>
-            <w:r>
-              <w:rPr>
-                <w:rFonts w:ascii="Times New Roman" w:hAnsi="Times New Roman"/>
-                <w:bCs/>
-                <w:sz w:val="24"/>
-                <w:szCs w:val="24"/>
-              </w:rPr>
-              <w:t>Objectives of project</w:t>
-            </w:r>
-            <w:bookmarkEnd w:id="2"/>
+            <w:bookmarkStart w:id="3" w:name="_Hlk53926917"/>
+            <w:r>
+              <w:rPr>
+                <w:rFonts w:ascii="Times New Roman" w:hAnsi="Times New Roman"/>
+                <w:bCs/>
+                <w:sz w:val="24"/>
+                <w:szCs w:val="24"/>
+              </w:rPr>
+              <w:t>Problem Specifications</w:t>
+            </w:r>
+            <w:bookmarkEnd w:id="3"/>
           </w:p>
         </w:tc>
         <w:tc>
@@ -1857,7 +2709,7 @@
                 <w:sz w:val="24"/>
                 <w:szCs w:val="24"/>
               </w:rPr>
-              <w:t>1</w:t>
+              <w:t>2</w:t>
             </w:r>
           </w:p>
         </w:tc>
@@ -1884,7 +2736,7 @@
                 <w:sz w:val="24"/>
                 <w:szCs w:val="24"/>
               </w:rPr>
-              <w:t>1.5.</w:t>
+              <w:t>1.6.</w:t>
             </w:r>
             <w:r>
               <w:rPr>
@@ -1895,17 +2747,17 @@
               </w:rPr>
               <w:t xml:space="preserve"> </w:t>
             </w:r>
-            <w:bookmarkStart w:id="3" w:name="_Hlk53926917"/>
-            <w:r>
-              <w:rPr>
-                <w:rFonts w:ascii="Times New Roman" w:hAnsi="Times New Roman"/>
-                <w:bCs/>
-                <w:sz w:val="24"/>
-                <w:szCs w:val="24"/>
-              </w:rPr>
-              <w:t>Problem Specifications</w:t>
-            </w:r>
-            <w:bookmarkEnd w:id="3"/>
+            <w:bookmarkStart w:id="4" w:name="_Hlk53926940"/>
+            <w:r>
+              <w:rPr>
+                <w:rFonts w:ascii="Times New Roman" w:hAnsi="Times New Roman"/>
+                <w:bCs/>
+                <w:sz w:val="24"/>
+                <w:szCs w:val="24"/>
+              </w:rPr>
+              <w:t>Technology Used</w:t>
+            </w:r>
+            <w:bookmarkEnd w:id="4"/>
           </w:p>
         </w:tc>
         <w:tc>
@@ -1929,7 +2781,7 @@
                 <w:sz w:val="24"/>
                 <w:szCs w:val="24"/>
               </w:rPr>
-              <w:t>1</w:t>
+              <w:t>2</w:t>
             </w:r>
           </w:p>
         </w:tc>
@@ -1956,7 +2808,7 @@
                 <w:sz w:val="24"/>
                 <w:szCs w:val="24"/>
               </w:rPr>
-              <w:t>1.6.</w:t>
+              <w:t>1.7.</w:t>
             </w:r>
             <w:r>
               <w:rPr>
@@ -1967,17 +2819,17 @@
               </w:rPr>
               <w:t xml:space="preserve"> </w:t>
             </w:r>
-            <w:bookmarkStart w:id="4" w:name="_Hlk53926940"/>
-            <w:r>
-              <w:rPr>
-                <w:rFonts w:ascii="Times New Roman" w:hAnsi="Times New Roman"/>
-                <w:bCs/>
-                <w:sz w:val="24"/>
-                <w:szCs w:val="24"/>
-              </w:rPr>
-              <w:t>Technology Used</w:t>
-            </w:r>
-            <w:bookmarkEnd w:id="4"/>
+            <w:bookmarkStart w:id="5" w:name="_Hlk53927017"/>
+            <w:r>
+              <w:rPr>
+                <w:rFonts w:ascii="Times New Roman" w:hAnsi="Times New Roman"/>
+                <w:bCs/>
+                <w:sz w:val="24"/>
+                <w:szCs w:val="24"/>
+              </w:rPr>
+              <w:t>Hardware-Software used</w:t>
+            </w:r>
+            <w:bookmarkEnd w:id="5"/>
           </w:p>
         </w:tc>
         <w:tc>
@@ -2001,7 +2853,7 @@
                 <w:sz w:val="24"/>
                 <w:szCs w:val="24"/>
               </w:rPr>
-              <w:t>1</w:t>
+              <w:t>2</w:t>
             </w:r>
           </w:p>
         </w:tc>
@@ -2028,7 +2880,68 @@
                 <w:sz w:val="24"/>
                 <w:szCs w:val="24"/>
               </w:rPr>
-              <w:t>1.7.</w:t>
+              <w:t xml:space="preserve">Chapter 2: </w:t>
+            </w:r>
+            <w:r>
+              <w:rPr>
+                <w:rFonts w:ascii="Times New Roman" w:hAnsi="Times New Roman"/>
+                <w:bCs/>
+                <w:sz w:val="24"/>
+                <w:szCs w:val="24"/>
+              </w:rPr>
+              <w:t>System Analysis</w:t>
+            </w:r>
+          </w:p>
+        </w:tc>
+        <w:tc>
+          <w:tcPr>
+            <w:tcW w:w="1194" w:type="dxa"/>
+            <w:vAlign w:val="center"/>
+          </w:tcPr>
+          <w:p>
+            <w:pPr>
+              <w:rPr>
+                <w:rFonts w:ascii="Times New Roman" w:hAnsi="Times New Roman"/>
+                <w:bCs/>
+                <w:sz w:val="24"/>
+                <w:szCs w:val="24"/>
+              </w:rPr>
+            </w:pPr>
+            <w:r>
+              <w:rPr>
+                <w:rFonts w:ascii="Times New Roman" w:hAnsi="Times New Roman"/>
+                <w:bCs/>
+                <w:sz w:val="24"/>
+                <w:szCs w:val="24"/>
+              </w:rPr>
+              <w:t>3</w:t>
+            </w:r>
+          </w:p>
+        </w:tc>
+      </w:tr>
+      <w:tr>
+        <w:tc>
+          <w:tcPr>
+            <w:tcW w:w="9265" w:type="dxa"/>
+            <w:vAlign w:val="center"/>
+          </w:tcPr>
+          <w:p>
+            <w:pPr>
+              <w:rPr>
+                <w:rFonts w:ascii="Times New Roman" w:hAnsi="Times New Roman"/>
+                <w:bCs/>
+                <w:sz w:val="24"/>
+                <w:szCs w:val="24"/>
+              </w:rPr>
+            </w:pPr>
+            <w:r>
+              <w:rPr>
+                <w:rFonts w:ascii="Times New Roman" w:hAnsi="Times New Roman"/>
+                <w:bCs/>
+                <w:sz w:val="24"/>
+                <w:szCs w:val="24"/>
+              </w:rPr>
+              <w:t>2.1.</w:t>
             </w:r>
             <w:r>
               <w:rPr>
@@ -2039,17 +2952,15 @@
               </w:rPr>
               <w:t xml:space="preserve"> </w:t>
             </w:r>
-            <w:bookmarkStart w:id="5" w:name="_Hlk53927017"/>
-            <w:r>
-              <w:rPr>
-                <w:rFonts w:ascii="Times New Roman" w:hAnsi="Times New Roman"/>
-                <w:bCs/>
-                <w:sz w:val="24"/>
-                <w:szCs w:val="24"/>
-              </w:rPr>
-              <w:t>Hardware-Software used</w:t>
-            </w:r>
-            <w:bookmarkEnd w:id="5"/>
+            <w:r>
+              <w:rPr>
+                <w:rFonts w:ascii="Times New Roman" w:hAnsi="Times New Roman"/>
+                <w:bCs/>
+                <w:sz w:val="24"/>
+                <w:szCs w:val="24"/>
+              </w:rPr>
+              <w:t>Study of current System</w:t>
+            </w:r>
           </w:p>
         </w:tc>
         <w:tc>
@@ -2073,7 +2984,7 @@
                 <w:sz w:val="24"/>
                 <w:szCs w:val="24"/>
               </w:rPr>
-              <w:t>2</w:t>
+              <w:t>3</w:t>
             </w:r>
           </w:p>
         </w:tc>
@@ -2100,16 +3011,43 @@
                 <w:sz w:val="24"/>
                 <w:szCs w:val="24"/>
               </w:rPr>
-              <w:t xml:space="preserve">Chapter 2: </w:t>
-            </w:r>
-            <w:r>
-              <w:rPr>
-                <w:rFonts w:ascii="Times New Roman" w:hAnsi="Times New Roman"/>
-                <w:bCs/>
-                <w:sz w:val="24"/>
-                <w:szCs w:val="24"/>
-              </w:rPr>
-              <w:t>System Analysis</w:t>
+              <w:t>2.2.</w:t>
+            </w:r>
+            <w:r>
+              <w:rPr>
+                <w:rFonts w:ascii="Times New Roman" w:hAnsi="Times New Roman"/>
+                <w:bCs/>
+                <w:sz w:val="24"/>
+                <w:szCs w:val="24"/>
+              </w:rPr>
+              <w:t xml:space="preserve"> </w:t>
+            </w:r>
+            <w:r>
+              <w:rPr>
+                <w:rFonts w:ascii="Times New Roman" w:hAnsi="Times New Roman"/>
+                <w:bCs/>
+                <w:sz w:val="24"/>
+                <w:szCs w:val="24"/>
+              </w:rPr>
+              <w:t xml:space="preserve">Problem and weakness of </w:t>
+            </w:r>
+            <w:r>
+              <w:rPr>
+                <w:rFonts w:ascii="Times New Roman" w:hAnsi="Times New Roman"/>
+                <w:bCs/>
+                <w:sz w:val="24"/>
+                <w:szCs w:val="24"/>
+              </w:rPr>
+              <w:t xml:space="preserve">the </w:t>
+            </w:r>
+            <w:r>
+              <w:rPr>
+                <w:rFonts w:ascii="Times New Roman" w:hAnsi="Times New Roman"/>
+                <w:bCs/>
+                <w:sz w:val="24"/>
+                <w:szCs w:val="24"/>
+              </w:rPr>
+              <w:t>Current System</w:t>
             </w:r>
           </w:p>
         </w:tc>
@@ -2161,7 +3099,7 @@
                 <w:sz w:val="24"/>
                 <w:szCs w:val="24"/>
               </w:rPr>
-              <w:t>2.1.</w:t>
+              <w:t>2.3.</w:t>
             </w:r>
             <w:r>
               <w:rPr>
@@ -2179,7 +3117,7 @@
                 <w:sz w:val="24"/>
                 <w:szCs w:val="24"/>
               </w:rPr>
-              <w:t>Study of current System</w:t>
+              <w:t>Requirement analysis of New System</w:t>
             </w:r>
           </w:p>
         </w:tc>
@@ -2231,7 +3169,7 @@
                 <w:sz w:val="24"/>
                 <w:szCs w:val="24"/>
               </w:rPr>
-              <w:t>2.2.</w:t>
+              <w:t>2.4.</w:t>
             </w:r>
             <w:r>
               <w:rPr>
@@ -2249,7 +3187,7 @@
                 <w:sz w:val="24"/>
                 <w:szCs w:val="24"/>
               </w:rPr>
-              <w:t>Problem and weakness of Current System</w:t>
+              <w:t>Brief literature review and Prior Art Search (PAS) about the project.</w:t>
             </w:r>
           </w:p>
         </w:tc>
@@ -2301,7 +3239,7 @@
                 <w:sz w:val="24"/>
                 <w:szCs w:val="24"/>
               </w:rPr>
-              <w:t>2.3.</w:t>
+              <w:t>2.5.</w:t>
             </w:r>
             <w:r>
               <w:rPr>
@@ -2319,7 +3257,25 @@
                 <w:sz w:val="24"/>
                 <w:szCs w:val="24"/>
               </w:rPr>
-              <w:t>Requirement analysis of New System</w:t>
+              <w:t>Design:  Analysis, Design Methodology</w:t>
+            </w:r>
+            <w:r>
+              <w:rPr>
+                <w:rFonts w:ascii="Times New Roman" w:hAnsi="Times New Roman"/>
+                <w:bCs/>
+                <w:sz w:val="24"/>
+                <w:szCs w:val="24"/>
+              </w:rPr>
+              <w:t>,</w:t>
+            </w:r>
+            <w:r>
+              <w:rPr>
+                <w:rFonts w:ascii="Times New Roman" w:hAnsi="Times New Roman"/>
+                <w:bCs/>
+                <w:sz w:val="24"/>
+                <w:szCs w:val="24"/>
+              </w:rPr>
+              <w:t xml:space="preserve"> and Implementation Strategy.</w:t>
             </w:r>
           </w:p>
         </w:tc>
@@ -2344,7 +3300,7 @@
                 <w:sz w:val="24"/>
                 <w:szCs w:val="24"/>
               </w:rPr>
-              <w:t>3</w:t>
+              <w:t>5</w:t>
             </w:r>
           </w:p>
         </w:tc>
@@ -2371,7 +3327,70 @@
                 <w:sz w:val="24"/>
                 <w:szCs w:val="24"/>
               </w:rPr>
-              <w:t>2.4.</w:t>
+              <w:t xml:space="preserve">Chapter 3: </w:t>
+            </w:r>
+            <w:bookmarkStart w:id="6" w:name="_Hlk53927171"/>
+            <w:r>
+              <w:rPr>
+                <w:rFonts w:ascii="Times New Roman" w:hAnsi="Times New Roman"/>
+                <w:bCs/>
+                <w:sz w:val="24"/>
+                <w:szCs w:val="24"/>
+              </w:rPr>
+              <w:t>Project Management</w:t>
+            </w:r>
+            <w:bookmarkEnd w:id="6"/>
+          </w:p>
+        </w:tc>
+        <w:tc>
+          <w:tcPr>
+            <w:tcW w:w="1194" w:type="dxa"/>
+            <w:vAlign w:val="center"/>
+          </w:tcPr>
+          <w:p>
+            <w:pPr>
+              <w:rPr>
+                <w:rFonts w:ascii="Times New Roman" w:hAnsi="Times New Roman"/>
+                <w:bCs/>
+                <w:sz w:val="24"/>
+                <w:szCs w:val="24"/>
+              </w:rPr>
+            </w:pPr>
+            <w:r>
+              <w:rPr>
+                <w:rFonts w:ascii="Times New Roman" w:hAnsi="Times New Roman"/>
+                <w:bCs/>
+                <w:sz w:val="24"/>
+                <w:szCs w:val="24"/>
+              </w:rPr>
+              <w:t>9</w:t>
+            </w:r>
+          </w:p>
+        </w:tc>
+      </w:tr>
+      <w:tr>
+        <w:tc>
+          <w:tcPr>
+            <w:tcW w:w="9265" w:type="dxa"/>
+            <w:vAlign w:val="center"/>
+          </w:tcPr>
+          <w:p>
+            <w:pPr>
+              <w:rPr>
+                <w:rFonts w:ascii="Times New Roman" w:hAnsi="Times New Roman"/>
+                <w:bCs/>
+                <w:sz w:val="24"/>
+                <w:szCs w:val="24"/>
+              </w:rPr>
+            </w:pPr>
+            <w:r>
+              <w:rPr>
+                <w:rFonts w:ascii="Times New Roman" w:hAnsi="Times New Roman"/>
+                <w:bCs/>
+                <w:sz w:val="24"/>
+                <w:szCs w:val="24"/>
+              </w:rPr>
+              <w:t>3.1.</w:t>
             </w:r>
             <w:r>
               <w:rPr>
@@ -2382,15 +3401,17 @@
               </w:rPr>
               <w:t xml:space="preserve"> </w:t>
             </w:r>
-            <w:r>
-              <w:rPr>
-                <w:rFonts w:ascii="Times New Roman" w:hAnsi="Times New Roman"/>
-                <w:bCs/>
-                <w:sz w:val="24"/>
-                <w:szCs w:val="24"/>
-              </w:rPr>
-              <w:t>Brief literature review and Prior Art Search (PAS) about the project.</w:t>
-            </w:r>
+            <w:bookmarkStart w:id="7" w:name="_Hlk53927230"/>
+            <w:r>
+              <w:rPr>
+                <w:rFonts w:ascii="Times New Roman" w:hAnsi="Times New Roman"/>
+                <w:bCs/>
+                <w:sz w:val="24"/>
+                <w:szCs w:val="24"/>
+              </w:rPr>
+              <w:t>Project Planning and Scheduling</w:t>
+            </w:r>
+            <w:bookmarkEnd w:id="7"/>
           </w:p>
         </w:tc>
         <w:tc>
@@ -2414,7 +3435,7 @@
                 <w:sz w:val="24"/>
                 <w:szCs w:val="24"/>
               </w:rPr>
-              <w:t>3</w:t>
+              <w:t>9</w:t>
             </w:r>
           </w:p>
         </w:tc>
@@ -2441,7 +3462,7 @@
                 <w:sz w:val="24"/>
                 <w:szCs w:val="24"/>
               </w:rPr>
-              <w:t>2.5.</w:t>
+              <w:t>3.1.1.</w:t>
             </w:r>
             <w:r>
               <w:rPr>
@@ -2452,15 +3473,17 @@
               </w:rPr>
               <w:t xml:space="preserve"> </w:t>
             </w:r>
-            <w:r>
-              <w:rPr>
-                <w:rFonts w:ascii="Times New Roman" w:hAnsi="Times New Roman"/>
-                <w:bCs/>
-                <w:sz w:val="24"/>
-                <w:szCs w:val="24"/>
-              </w:rPr>
-              <w:t>Design:  Analysis, Design Methodology and Implementation Strategy.</w:t>
-            </w:r>
+            <w:bookmarkStart w:id="8" w:name="_Hlk53927326"/>
+            <w:r>
+              <w:rPr>
+                <w:rFonts w:ascii="Times New Roman" w:hAnsi="Times New Roman"/>
+                <w:bCs/>
+                <w:sz w:val="24"/>
+                <w:szCs w:val="24"/>
+              </w:rPr>
+              <w:t>Project Development Approach</w:t>
+            </w:r>
+            <w:bookmarkEnd w:id="8"/>
           </w:p>
         </w:tc>
         <w:tc>
@@ -2484,7 +3507,7 @@
                 <w:sz w:val="24"/>
                 <w:szCs w:val="24"/>
               </w:rPr>
-              <w:t>5</w:t>
+              <w:t>9</w:t>
             </w:r>
           </w:p>
         </w:tc>
@@ -2511,19 +3534,26 @@
                 <w:sz w:val="24"/>
                 <w:szCs w:val="24"/>
               </w:rPr>
-              <w:t xml:space="preserve">Chapter 3: </w:t>
-            </w:r>
-            <w:bookmarkStart w:id="6" w:name="_Hlk53927171"/>
-            <w:r>
-              <w:rPr>
-                <w:rFonts w:ascii="Times New Roman" w:hAnsi="Times New Roman"/>
-                <w:bCs/>
-                <w:sz w:val="24"/>
-                <w:szCs w:val="24"/>
-              </w:rPr>
-              <w:t>Project Management</w:t>
-            </w:r>
-            <w:bookmarkEnd w:id="6"/>
+              <w:t>3.1.2.</w:t>
+            </w:r>
+            <w:r>
+              <w:rPr>
+                <w:rFonts w:ascii="Times New Roman" w:hAnsi="Times New Roman"/>
+                <w:bCs/>
+                <w:sz w:val="24"/>
+                <w:szCs w:val="24"/>
+              </w:rPr>
+              <w:t xml:space="preserve"> </w:t>
+            </w:r>
+            <w:r>
+              <w:rPr>
+                <w:rFonts w:ascii="Times New Roman" w:hAnsi="Times New Roman"/>
+                <w:bCs/>
+                <w:sz w:val="24"/>
+                <w:szCs w:val="24"/>
+              </w:rPr>
+              <w:t>Project Plan</w:t>
+            </w:r>
           </w:p>
         </w:tc>
         <w:tc>
@@ -2574,7 +3604,69 @@
                 <w:sz w:val="24"/>
                 <w:szCs w:val="24"/>
               </w:rPr>
-              <w:t>3.1.</w:t>
+              <w:t xml:space="preserve">Chapter 4: </w:t>
+            </w:r>
+            <w:r>
+              <w:rPr>
+                <w:rFonts w:ascii="Times New Roman" w:hAnsi="Times New Roman"/>
+                <w:bCs/>
+                <w:sz w:val="24"/>
+                <w:szCs w:val="24"/>
+              </w:rPr>
+              <w:t>System Modeling</w:t>
+            </w:r>
+          </w:p>
+        </w:tc>
+        <w:tc>
+          <w:tcPr>
+            <w:tcW w:w="1194" w:type="dxa"/>
+            <w:vAlign w:val="center"/>
+          </w:tcPr>
+          <w:p>
+            <w:pPr>
+              <w:rPr>
+                <w:rFonts w:ascii="Times New Roman" w:hAnsi="Times New Roman"/>
+                <w:bCs/>
+                <w:sz w:val="24"/>
+                <w:szCs w:val="24"/>
+              </w:rPr>
+            </w:pPr>
+            <w:r>
+              <w:rPr>
+                <w:rFonts w:ascii="Times New Roman" w:hAnsi="Times New Roman"/>
+                <w:bCs/>
+                <w:sz w:val="24"/>
+                <w:szCs w:val="24"/>
+              </w:rPr>
+              <w:t>10</w:t>
+            </w:r>
+          </w:p>
+        </w:tc>
+      </w:tr>
+      <w:tr>
+        <w:tc>
+          <w:tcPr>
+            <w:tcW w:w="9265" w:type="dxa"/>
+            <w:vAlign w:val="center"/>
+          </w:tcPr>
+          <w:p>
+            <w:pPr>
+              <w:rPr>
+                <w:rFonts w:ascii="Times New Roman" w:hAnsi="Times New Roman"/>
+                <w:bCs/>
+                <w:sz w:val="24"/>
+                <w:szCs w:val="24"/>
+              </w:rPr>
+            </w:pPr>
+            <w:r>
+              <w:rPr>
+                <w:rFonts w:ascii="Times New Roman" w:hAnsi="Times New Roman"/>
+                <w:bCs/>
+                <w:sz w:val="24"/>
+                <w:szCs w:val="24"/>
+              </w:rPr>
+              <w:lastRenderedPageBreak/>
+              <w:t>4.1.</w:t>
             </w:r>
             <w:r>
               <w:rPr>
@@ -2585,17 +3677,15 @@
               </w:rPr>
               <w:t xml:space="preserve"> </w:t>
             </w:r>
-            <w:bookmarkStart w:id="7" w:name="_Hlk53927230"/>
-            <w:r>
-              <w:rPr>
-                <w:rFonts w:ascii="Times New Roman" w:hAnsi="Times New Roman"/>
-                <w:bCs/>
-                <w:sz w:val="24"/>
-                <w:szCs w:val="24"/>
-              </w:rPr>
-              <w:t>Project Planning and Scheduling</w:t>
-            </w:r>
-            <w:bookmarkEnd w:id="7"/>
+            <w:r>
+              <w:rPr>
+                <w:rFonts w:ascii="Times New Roman" w:hAnsi="Times New Roman"/>
+                <w:bCs/>
+                <w:sz w:val="24"/>
+                <w:szCs w:val="24"/>
+              </w:rPr>
+              <w:t>Dataflow diagrams</w:t>
+            </w:r>
           </w:p>
         </w:tc>
         <w:tc>
@@ -2619,7 +3709,7 @@
                 <w:sz w:val="24"/>
                 <w:szCs w:val="24"/>
               </w:rPr>
-              <w:t>9</w:t>
+              <w:t>10</w:t>
             </w:r>
           </w:p>
         </w:tc>
@@ -2646,7 +3736,7 @@
                 <w:sz w:val="24"/>
                 <w:szCs w:val="24"/>
               </w:rPr>
-              <w:t>3.1.1.</w:t>
+              <w:t>4.2.</w:t>
             </w:r>
             <w:r>
               <w:rPr>
@@ -2657,17 +3747,15 @@
               </w:rPr>
               <w:t xml:space="preserve"> </w:t>
             </w:r>
-            <w:bookmarkStart w:id="8" w:name="_Hlk53927326"/>
-            <w:r>
-              <w:rPr>
-                <w:rFonts w:ascii="Times New Roman" w:hAnsi="Times New Roman"/>
-                <w:bCs/>
-                <w:sz w:val="24"/>
-                <w:szCs w:val="24"/>
-              </w:rPr>
-              <w:t>Project Development Approach</w:t>
-            </w:r>
-            <w:bookmarkEnd w:id="8"/>
+            <w:r>
+              <w:rPr>
+                <w:rFonts w:ascii="Times New Roman" w:hAnsi="Times New Roman"/>
+                <w:bCs/>
+                <w:sz w:val="24"/>
+                <w:szCs w:val="24"/>
+              </w:rPr>
+              <w:t>Use case diagrams</w:t>
+            </w:r>
           </w:p>
         </w:tc>
         <w:tc>
@@ -2691,7 +3779,7 @@
                 <w:sz w:val="24"/>
                 <w:szCs w:val="24"/>
               </w:rPr>
-              <w:t>9</w:t>
+              <w:t>11</w:t>
             </w:r>
           </w:p>
         </w:tc>
@@ -2718,7 +3806,7 @@
                 <w:sz w:val="24"/>
                 <w:szCs w:val="24"/>
               </w:rPr>
-              <w:t>3.1.2.</w:t>
+              <w:t>4.3.</w:t>
             </w:r>
             <w:r>
               <w:rPr>
@@ -2736,7 +3824,7 @@
                 <w:sz w:val="24"/>
                 <w:szCs w:val="24"/>
               </w:rPr>
-              <w:t>Project Plan</w:t>
+              <w:t>Activity Diagrams</w:t>
             </w:r>
           </w:p>
         </w:tc>
@@ -2761,7 +3849,7 @@
                 <w:sz w:val="24"/>
                 <w:szCs w:val="24"/>
               </w:rPr>
-              <w:t>9</w:t>
+              <w:t>12</w:t>
             </w:r>
           </w:p>
         </w:tc>
@@ -2788,17 +3876,25 @@
                 <w:sz w:val="24"/>
                 <w:szCs w:val="24"/>
               </w:rPr>
-              <w:lastRenderedPageBreak/>
-              <w:t xml:space="preserve">Chapter 4: </w:t>
-            </w:r>
-            <w:r>
-              <w:rPr>
-                <w:rFonts w:ascii="Times New Roman" w:hAnsi="Times New Roman"/>
-                <w:bCs/>
-                <w:sz w:val="24"/>
-                <w:szCs w:val="24"/>
-              </w:rPr>
-              <w:t>System Modeling</w:t>
+              <w:t>4.4.</w:t>
+            </w:r>
+            <w:r>
+              <w:rPr>
+                <w:rFonts w:ascii="Times New Roman" w:hAnsi="Times New Roman"/>
+                <w:bCs/>
+                <w:sz w:val="24"/>
+                <w:szCs w:val="24"/>
+              </w:rPr>
+              <w:t xml:space="preserve"> </w:t>
+            </w:r>
+            <w:r>
+              <w:rPr>
+                <w:rFonts w:ascii="Times New Roman" w:hAnsi="Times New Roman"/>
+                <w:bCs/>
+                <w:sz w:val="24"/>
+                <w:szCs w:val="24"/>
+              </w:rPr>
+              <w:t>Sequence diagram</w:t>
             </w:r>
           </w:p>
         </w:tc>
@@ -2823,7 +3919,7 @@
                 <w:sz w:val="24"/>
                 <w:szCs w:val="24"/>
               </w:rPr>
-              <w:t>10</w:t>
+              <w:t>14</w:t>
             </w:r>
           </w:p>
         </w:tc>
@@ -2850,7 +3946,7 @@
                 <w:sz w:val="24"/>
                 <w:szCs w:val="24"/>
               </w:rPr>
-              <w:t>4.1.</w:t>
+              <w:t>4.5.</w:t>
             </w:r>
             <w:r>
               <w:rPr>
@@ -2868,7 +3964,7 @@
                 <w:sz w:val="24"/>
                 <w:szCs w:val="24"/>
               </w:rPr>
-              <w:t>Dataflow diagrams</w:t>
+              <w:t>State Transition Diagram</w:t>
             </w:r>
           </w:p>
         </w:tc>
@@ -2893,7 +3989,7 @@
                 <w:sz w:val="24"/>
                 <w:szCs w:val="24"/>
               </w:rPr>
-              <w:t>10</w:t>
+              <w:t>15</w:t>
             </w:r>
           </w:p>
         </w:tc>
@@ -2920,7 +4016,25 @@
                 <w:sz w:val="24"/>
                 <w:szCs w:val="24"/>
               </w:rPr>
-              <w:t>4.2.</w:t>
+              <w:t>4.</w:t>
+            </w:r>
+            <w:r>
+              <w:rPr>
+                <w:rFonts w:ascii="Times New Roman" w:hAnsi="Times New Roman"/>
+                <w:bCs/>
+                <w:sz w:val="24"/>
+                <w:szCs w:val="24"/>
+              </w:rPr>
+              <w:t>6</w:t>
+            </w:r>
+            <w:r>
+              <w:rPr>
+                <w:rFonts w:ascii="Times New Roman" w:hAnsi="Times New Roman"/>
+                <w:bCs/>
+                <w:sz w:val="24"/>
+                <w:szCs w:val="24"/>
+              </w:rPr>
+              <w:t>.</w:t>
             </w:r>
             <w:r>
               <w:rPr>
@@ -2938,7 +4052,7 @@
                 <w:sz w:val="24"/>
                 <w:szCs w:val="24"/>
               </w:rPr>
-              <w:t>Use case diagrams</w:t>
+              <w:t>System Architecture</w:t>
             </w:r>
           </w:p>
         </w:tc>
@@ -2963,7 +4077,7 @@
                 <w:sz w:val="24"/>
                 <w:szCs w:val="24"/>
               </w:rPr>
-              <w:t>11</w:t>
+              <w:t>16</w:t>
             </w:r>
           </w:p>
         </w:tc>
@@ -2990,7 +4104,77 @@
                 <w:sz w:val="24"/>
                 <w:szCs w:val="24"/>
               </w:rPr>
-              <w:t>4.3.</w:t>
+              <w:t xml:space="preserve">Chapter 5: </w:t>
+            </w:r>
+            <w:r>
+              <w:rPr>
+                <w:rFonts w:ascii="Times New Roman" w:hAnsi="Times New Roman"/>
+                <w:bCs/>
+                <w:sz w:val="24"/>
+                <w:szCs w:val="24"/>
+              </w:rPr>
+              <w:t>Engineering of Economics Design</w:t>
+            </w:r>
+          </w:p>
+        </w:tc>
+        <w:tc>
+          <w:tcPr>
+            <w:tcW w:w="1194" w:type="dxa"/>
+            <w:vAlign w:val="center"/>
+          </w:tcPr>
+          <w:p>
+            <w:pPr>
+              <w:rPr>
+                <w:rFonts w:ascii="Times New Roman" w:hAnsi="Times New Roman"/>
+                <w:bCs/>
+                <w:sz w:val="24"/>
+                <w:szCs w:val="24"/>
+              </w:rPr>
+            </w:pPr>
+            <w:r>
+              <w:rPr>
+                <w:rFonts w:ascii="Times New Roman" w:hAnsi="Times New Roman"/>
+                <w:bCs/>
+                <w:sz w:val="24"/>
+                <w:szCs w:val="24"/>
+              </w:rPr>
+              <w:t>17</w:t>
+            </w:r>
+          </w:p>
+        </w:tc>
+      </w:tr>
+      <w:tr>
+        <w:tc>
+          <w:tcPr>
+            <w:tcW w:w="9265" w:type="dxa"/>
+            <w:vAlign w:val="center"/>
+          </w:tcPr>
+          <w:p>
+            <w:pPr>
+              <w:rPr>
+                <w:rFonts w:ascii="Times New Roman" w:hAnsi="Times New Roman"/>
+                <w:bCs/>
+                <w:sz w:val="24"/>
+                <w:szCs w:val="24"/>
+              </w:rPr>
+            </w:pPr>
+            <w:r>
+              <w:rPr>
+                <w:rFonts w:ascii="Times New Roman" w:hAnsi="Times New Roman"/>
+                <w:bCs/>
+                <w:sz w:val="24"/>
+                <w:szCs w:val="24"/>
+              </w:rPr>
+              <w:t>5.1</w:t>
+            </w:r>
+            <w:r>
+              <w:rPr>
+                <w:rFonts w:ascii="Times New Roman" w:hAnsi="Times New Roman"/>
+                <w:bCs/>
+                <w:sz w:val="24"/>
+                <w:szCs w:val="24"/>
+              </w:rPr>
+              <w:t>.</w:t>
             </w:r>
             <w:r>
               <w:rPr>
@@ -3008,7 +4192,7 @@
                 <w:sz w:val="24"/>
                 <w:szCs w:val="24"/>
               </w:rPr>
-              <w:t>Activity Diagrams</w:t>
+              <w:t>Market Demand</w:t>
             </w:r>
           </w:p>
         </w:tc>
@@ -3033,7 +4217,7 @@
                 <w:sz w:val="24"/>
                 <w:szCs w:val="24"/>
               </w:rPr>
-              <w:t>12</w:t>
+              <w:t>17</w:t>
             </w:r>
           </w:p>
         </w:tc>
@@ -3060,7 +4244,16 @@
                 <w:sz w:val="24"/>
                 <w:szCs w:val="24"/>
               </w:rPr>
-              <w:t>4.4.</w:t>
+              <w:t>5.2</w:t>
+            </w:r>
+            <w:r>
+              <w:rPr>
+                <w:rFonts w:ascii="Times New Roman" w:hAnsi="Times New Roman"/>
+                <w:bCs/>
+                <w:sz w:val="24"/>
+                <w:szCs w:val="24"/>
+              </w:rPr>
+              <w:t>.</w:t>
             </w:r>
             <w:r>
               <w:rPr>
@@ -3078,7 +4271,7 @@
                 <w:sz w:val="24"/>
                 <w:szCs w:val="24"/>
               </w:rPr>
-              <w:t>Sequence diagram</w:t>
+              <w:t>Your Business Strategy</w:t>
             </w:r>
           </w:p>
         </w:tc>
@@ -3103,7 +4296,7 @@
                 <w:sz w:val="24"/>
                 <w:szCs w:val="24"/>
               </w:rPr>
-              <w:t>14</w:t>
+              <w:t>17</w:t>
             </w:r>
           </w:p>
         </w:tc>
@@ -3130,7 +4323,16 @@
                 <w:sz w:val="24"/>
                 <w:szCs w:val="24"/>
               </w:rPr>
-              <w:t>4.5.</w:t>
+              <w:t>5.3</w:t>
+            </w:r>
+            <w:r>
+              <w:rPr>
+                <w:rFonts w:ascii="Times New Roman" w:hAnsi="Times New Roman"/>
+                <w:bCs/>
+                <w:sz w:val="24"/>
+                <w:szCs w:val="24"/>
+              </w:rPr>
+              <w:t>.</w:t>
             </w:r>
             <w:r>
               <w:rPr>
@@ -3148,7 +4350,7 @@
                 <w:sz w:val="24"/>
                 <w:szCs w:val="24"/>
               </w:rPr>
-              <w:t>State Transition Diagram</w:t>
+              <w:t>Your service</w:t>
             </w:r>
           </w:p>
         </w:tc>
@@ -3173,7 +4375,7 @@
                 <w:sz w:val="24"/>
                 <w:szCs w:val="24"/>
               </w:rPr>
-              <w:t>15</w:t>
+              <w:t>17</w:t>
             </w:r>
           </w:p>
         </w:tc>
@@ -3200,16 +4402,7 @@
                 <w:sz w:val="24"/>
                 <w:szCs w:val="24"/>
               </w:rPr>
-              <w:t>4.</w:t>
-            </w:r>
-            <w:r>
-              <w:rPr>
-                <w:rFonts w:ascii="Times New Roman" w:hAnsi="Times New Roman"/>
-                <w:bCs/>
-                <w:sz w:val="24"/>
-                <w:szCs w:val="24"/>
-              </w:rPr>
-              <w:t>6</w:t>
+              <w:t>5.4</w:t>
             </w:r>
             <w:r>
               <w:rPr>
@@ -3236,7 +4429,7 @@
                 <w:sz w:val="24"/>
                 <w:szCs w:val="24"/>
               </w:rPr>
-              <w:t>System Architecture</w:t>
+              <w:t>Who is your Client?</w:t>
             </w:r>
           </w:p>
         </w:tc>
@@ -3261,7 +4454,7 @@
                 <w:sz w:val="24"/>
                 <w:szCs w:val="24"/>
               </w:rPr>
-              <w:t>16</w:t>
+              <w:t>17</w:t>
             </w:r>
           </w:p>
         </w:tc>
@@ -3288,16 +4481,16 @@
                 <w:sz w:val="24"/>
                 <w:szCs w:val="24"/>
               </w:rPr>
-              <w:t xml:space="preserve">Chapter 5: </w:t>
-            </w:r>
-            <w:r>
-              <w:rPr>
-                <w:rFonts w:ascii="Times New Roman" w:hAnsi="Times New Roman"/>
-                <w:bCs/>
-                <w:sz w:val="24"/>
-                <w:szCs w:val="24"/>
-              </w:rPr>
-              <w:t>Engineering of Economics Design</w:t>
+              <w:t xml:space="preserve">Chapter 6: </w:t>
+            </w:r>
+            <w:r>
+              <w:rPr>
+                <w:rFonts w:ascii="Times New Roman" w:hAnsi="Times New Roman"/>
+                <w:bCs/>
+                <w:sz w:val="24"/>
+                <w:szCs w:val="24"/>
+              </w:rPr>
+              <w:t>Conclusion and Future Scope</w:t>
             </w:r>
           </w:p>
         </w:tc>
@@ -3322,7 +4515,7 @@
                 <w:sz w:val="24"/>
                 <w:szCs w:val="24"/>
               </w:rPr>
-              <w:t>17</w:t>
+              <w:t>18</w:t>
             </w:r>
           </w:p>
         </w:tc>
@@ -3349,34 +4542,7 @@
                 <w:sz w:val="24"/>
                 <w:szCs w:val="24"/>
               </w:rPr>
-              <w:t>5.1</w:t>
-            </w:r>
-            <w:r>
-              <w:rPr>
-                <w:rFonts w:ascii="Times New Roman" w:hAnsi="Times New Roman"/>
-                <w:bCs/>
-                <w:sz w:val="24"/>
-                <w:szCs w:val="24"/>
-              </w:rPr>
-              <w:t>.</w:t>
-            </w:r>
-            <w:r>
-              <w:rPr>
-                <w:rFonts w:ascii="Times New Roman" w:hAnsi="Times New Roman"/>
-                <w:bCs/>
-                <w:sz w:val="24"/>
-                <w:szCs w:val="24"/>
-              </w:rPr>
-              <w:t xml:space="preserve"> </w:t>
-            </w:r>
-            <w:r>
-              <w:rPr>
-                <w:rFonts w:ascii="Times New Roman" w:hAnsi="Times New Roman"/>
-                <w:bCs/>
-                <w:sz w:val="24"/>
-                <w:szCs w:val="24"/>
-              </w:rPr>
-              <w:t>Market Demand</w:t>
+              <w:t>References</w:t>
             </w:r>
           </w:p>
         </w:tc>
@@ -3401,7 +4567,7 @@
                 <w:sz w:val="24"/>
                 <w:szCs w:val="24"/>
               </w:rPr>
-              <w:t>17</w:t>
+              <w:t>19</w:t>
             </w:r>
           </w:p>
         </w:tc>
@@ -3428,34 +4594,7 @@
                 <w:sz w:val="24"/>
                 <w:szCs w:val="24"/>
               </w:rPr>
-              <w:t>5.2</w:t>
-            </w:r>
-            <w:r>
-              <w:rPr>
-                <w:rFonts w:ascii="Times New Roman" w:hAnsi="Times New Roman"/>
-                <w:bCs/>
-                <w:sz w:val="24"/>
-                <w:szCs w:val="24"/>
-              </w:rPr>
-              <w:t>.</w:t>
-            </w:r>
-            <w:r>
-              <w:rPr>
-                <w:rFonts w:ascii="Times New Roman" w:hAnsi="Times New Roman"/>
-                <w:bCs/>
-                <w:sz w:val="24"/>
-                <w:szCs w:val="24"/>
-              </w:rPr>
-              <w:t xml:space="preserve"> </w:t>
-            </w:r>
-            <w:r>
-              <w:rPr>
-                <w:rFonts w:ascii="Times New Roman" w:hAnsi="Times New Roman"/>
-                <w:bCs/>
-                <w:sz w:val="24"/>
-                <w:szCs w:val="24"/>
-              </w:rPr>
-              <w:t>Your Business Strategy</w:t>
+              <w:t>Appendix</w:t>
             </w:r>
           </w:p>
         </w:tc>
@@ -3480,322 +4619,8 @@
                 <w:sz w:val="24"/>
                 <w:szCs w:val="24"/>
               </w:rPr>
-              <w:t>17</w:t>
-            </w:r>
-          </w:p>
-        </w:tc>
-      </w:tr>
-      <w:tr>
-        <w:tc>
-          <w:tcPr>
-            <w:tcW w:w="9265" w:type="dxa"/>
-            <w:vAlign w:val="center"/>
-          </w:tcPr>
-          <w:p>
-            <w:pPr>
-              <w:rPr>
-                <w:rFonts w:ascii="Times New Roman" w:hAnsi="Times New Roman"/>
-                <w:bCs/>
-                <w:sz w:val="24"/>
-                <w:szCs w:val="24"/>
-              </w:rPr>
-            </w:pPr>
-            <w:r>
-              <w:rPr>
-                <w:rFonts w:ascii="Times New Roman" w:hAnsi="Times New Roman"/>
-                <w:bCs/>
-                <w:sz w:val="24"/>
-                <w:szCs w:val="24"/>
-              </w:rPr>
-              <w:t>5.3</w:t>
-            </w:r>
-            <w:r>
-              <w:rPr>
-                <w:rFonts w:ascii="Times New Roman" w:hAnsi="Times New Roman"/>
-                <w:bCs/>
-                <w:sz w:val="24"/>
-                <w:szCs w:val="24"/>
-              </w:rPr>
-              <w:t>.</w:t>
-            </w:r>
-            <w:r>
-              <w:rPr>
-                <w:rFonts w:ascii="Times New Roman" w:hAnsi="Times New Roman"/>
-                <w:bCs/>
-                <w:sz w:val="24"/>
-                <w:szCs w:val="24"/>
-              </w:rPr>
-              <w:t xml:space="preserve"> </w:t>
-            </w:r>
-            <w:r>
-              <w:rPr>
-                <w:rFonts w:ascii="Times New Roman" w:hAnsi="Times New Roman"/>
-                <w:bCs/>
-                <w:sz w:val="24"/>
-                <w:szCs w:val="24"/>
-              </w:rPr>
-              <w:t>Your service</w:t>
-            </w:r>
-          </w:p>
-        </w:tc>
-        <w:tc>
-          <w:tcPr>
-            <w:tcW w:w="1194" w:type="dxa"/>
-            <w:vAlign w:val="center"/>
-          </w:tcPr>
-          <w:p>
-            <w:pPr>
-              <w:rPr>
-                <w:rFonts w:ascii="Times New Roman" w:hAnsi="Times New Roman"/>
-                <w:bCs/>
-                <w:sz w:val="24"/>
-                <w:szCs w:val="24"/>
-              </w:rPr>
-            </w:pPr>
-            <w:r>
-              <w:rPr>
-                <w:rFonts w:ascii="Times New Roman" w:hAnsi="Times New Roman"/>
-                <w:bCs/>
-                <w:sz w:val="24"/>
-                <w:szCs w:val="24"/>
-              </w:rPr>
-              <w:t>17</w:t>
-            </w:r>
-          </w:p>
-        </w:tc>
-      </w:tr>
-      <w:tr>
-        <w:tc>
-          <w:tcPr>
-            <w:tcW w:w="9265" w:type="dxa"/>
-            <w:vAlign w:val="center"/>
-          </w:tcPr>
-          <w:p>
-            <w:pPr>
-              <w:rPr>
-                <w:rFonts w:ascii="Times New Roman" w:hAnsi="Times New Roman"/>
-                <w:bCs/>
-                <w:sz w:val="24"/>
-                <w:szCs w:val="24"/>
-              </w:rPr>
-            </w:pPr>
-            <w:r>
-              <w:rPr>
-                <w:rFonts w:ascii="Times New Roman" w:hAnsi="Times New Roman"/>
-                <w:bCs/>
-                <w:sz w:val="24"/>
-                <w:szCs w:val="24"/>
-              </w:rPr>
-              <w:t>5.4</w:t>
-            </w:r>
-            <w:r>
-              <w:rPr>
-                <w:rFonts w:ascii="Times New Roman" w:hAnsi="Times New Roman"/>
-                <w:bCs/>
-                <w:sz w:val="24"/>
-                <w:szCs w:val="24"/>
-              </w:rPr>
-              <w:t>.</w:t>
-            </w:r>
-            <w:r>
-              <w:rPr>
-                <w:rFonts w:ascii="Times New Roman" w:hAnsi="Times New Roman"/>
-                <w:bCs/>
-                <w:sz w:val="24"/>
-                <w:szCs w:val="24"/>
-              </w:rPr>
-              <w:t xml:space="preserve"> </w:t>
-            </w:r>
-            <w:r>
-              <w:rPr>
-                <w:rFonts w:ascii="Times New Roman" w:hAnsi="Times New Roman"/>
-                <w:bCs/>
-                <w:sz w:val="24"/>
-                <w:szCs w:val="24"/>
-              </w:rPr>
-              <w:t>Who is your Client?</w:t>
-            </w:r>
-          </w:p>
-        </w:tc>
-        <w:tc>
-          <w:tcPr>
-            <w:tcW w:w="1194" w:type="dxa"/>
-            <w:vAlign w:val="center"/>
-          </w:tcPr>
-          <w:p>
-            <w:pPr>
-              <w:rPr>
-                <w:rFonts w:ascii="Times New Roman" w:hAnsi="Times New Roman"/>
-                <w:bCs/>
-                <w:sz w:val="24"/>
-                <w:szCs w:val="24"/>
-              </w:rPr>
-            </w:pPr>
-            <w:r>
-              <w:rPr>
-                <w:rFonts w:ascii="Times New Roman" w:hAnsi="Times New Roman"/>
-                <w:bCs/>
-                <w:sz w:val="24"/>
-                <w:szCs w:val="24"/>
-              </w:rPr>
-              <w:t>17</w:t>
-            </w:r>
-          </w:p>
-        </w:tc>
-      </w:tr>
-      <w:tr>
-        <w:tc>
-          <w:tcPr>
-            <w:tcW w:w="9265" w:type="dxa"/>
-            <w:vAlign w:val="center"/>
-          </w:tcPr>
-          <w:p>
-            <w:pPr>
-              <w:rPr>
-                <w:rFonts w:ascii="Times New Roman" w:hAnsi="Times New Roman"/>
-                <w:bCs/>
-                <w:sz w:val="24"/>
-                <w:szCs w:val="24"/>
-              </w:rPr>
-            </w:pPr>
-            <w:r>
-              <w:rPr>
-                <w:rFonts w:ascii="Times New Roman" w:hAnsi="Times New Roman"/>
-                <w:bCs/>
-                <w:sz w:val="24"/>
-                <w:szCs w:val="24"/>
-              </w:rPr>
-              <w:t xml:space="preserve">Chapter 6: </w:t>
-            </w:r>
-            <w:r>
-              <w:rPr>
-                <w:rFonts w:ascii="Times New Roman" w:hAnsi="Times New Roman"/>
-                <w:bCs/>
-                <w:sz w:val="24"/>
-                <w:szCs w:val="24"/>
-              </w:rPr>
-              <w:t>Conclusion and Future Scope</w:t>
-            </w:r>
-          </w:p>
-        </w:tc>
-        <w:tc>
-          <w:tcPr>
-            <w:tcW w:w="1194" w:type="dxa"/>
-            <w:vAlign w:val="center"/>
-          </w:tcPr>
-          <w:p>
-            <w:pPr>
-              <w:rPr>
-                <w:rFonts w:ascii="Times New Roman" w:hAnsi="Times New Roman"/>
-                <w:bCs/>
-                <w:sz w:val="24"/>
-                <w:szCs w:val="24"/>
-              </w:rPr>
-            </w:pPr>
-            <w:r>
-              <w:rPr>
-                <w:rFonts w:ascii="Times New Roman" w:hAnsi="Times New Roman"/>
-                <w:bCs/>
-                <w:sz w:val="24"/>
-                <w:szCs w:val="24"/>
-              </w:rPr>
-              <w:t>18</w:t>
-            </w:r>
-          </w:p>
-        </w:tc>
-      </w:tr>
-      <w:tr>
-        <w:tc>
-          <w:tcPr>
-            <w:tcW w:w="9265" w:type="dxa"/>
-            <w:vAlign w:val="center"/>
-          </w:tcPr>
-          <w:p>
-            <w:pPr>
-              <w:rPr>
-                <w:rFonts w:ascii="Times New Roman" w:hAnsi="Times New Roman"/>
-                <w:bCs/>
-                <w:sz w:val="24"/>
-                <w:szCs w:val="24"/>
-              </w:rPr>
-            </w:pPr>
-            <w:r>
-              <w:rPr>
-                <w:rFonts w:ascii="Times New Roman" w:hAnsi="Times New Roman"/>
-                <w:bCs/>
-                <w:sz w:val="24"/>
-                <w:szCs w:val="24"/>
-              </w:rPr>
-              <w:t>References</w:t>
-            </w:r>
-          </w:p>
-        </w:tc>
-        <w:tc>
-          <w:tcPr>
-            <w:tcW w:w="1194" w:type="dxa"/>
-            <w:vAlign w:val="center"/>
-          </w:tcPr>
-          <w:p>
-            <w:pPr>
-              <w:rPr>
-                <w:rFonts w:ascii="Times New Roman" w:hAnsi="Times New Roman"/>
-                <w:bCs/>
-                <w:sz w:val="24"/>
-                <w:szCs w:val="24"/>
-              </w:rPr>
-            </w:pPr>
-            <w:r>
-              <w:rPr>
-                <w:rFonts w:ascii="Times New Roman" w:hAnsi="Times New Roman"/>
-                <w:bCs/>
-                <w:sz w:val="24"/>
-                <w:szCs w:val="24"/>
-              </w:rPr>
-              <w:t>19</w:t>
-            </w:r>
-          </w:p>
-        </w:tc>
-      </w:tr>
-      <w:tr>
-        <w:tc>
-          <w:tcPr>
-            <w:tcW w:w="9265" w:type="dxa"/>
-            <w:vAlign w:val="center"/>
-          </w:tcPr>
-          <w:p>
-            <w:pPr>
-              <w:rPr>
-                <w:rFonts w:ascii="Times New Roman" w:hAnsi="Times New Roman"/>
-                <w:bCs/>
-                <w:sz w:val="24"/>
-                <w:szCs w:val="24"/>
-              </w:rPr>
-            </w:pPr>
-            <w:r>
-              <w:rPr>
-                <w:rFonts w:ascii="Times New Roman" w:hAnsi="Times New Roman"/>
-                <w:bCs/>
-                <w:sz w:val="24"/>
-                <w:szCs w:val="24"/>
-              </w:rPr>
-              <w:t>Appendix</w:t>
-            </w:r>
-          </w:p>
-        </w:tc>
-        <w:tc>
-          <w:tcPr>
-            <w:tcW w:w="1194" w:type="dxa"/>
-            <w:vAlign w:val="center"/>
-          </w:tcPr>
-          <w:p>
-            <w:pPr>
-              <w:rPr>
-                <w:rFonts w:ascii="Times New Roman" w:hAnsi="Times New Roman"/>
-                <w:bCs/>
-                <w:sz w:val="24"/>
-                <w:szCs w:val="24"/>
-              </w:rPr>
-            </w:pPr>
+              <w:t>20</w:t>
+            </w:r>
           </w:p>
         </w:tc>
       </w:tr>
@@ -3821,7 +4646,7 @@
       </w:pPr>
     </w:p>
     <w:sectPr>
-      <w:footerReference w:type="default" r:id="rId6"/>
+      <w:footerReference w:type="default" r:id="rId8"/>
       <w:pgSz w:w="11909" w:h="16834" w:code="9"/>
       <w:pgMar w:top="720" w:right="720" w:bottom="720" w:left="720" w:header="720" w:footer="720" w:gutter="0"/>
       <w:pgBorders w:offsetFrom="page">
@@ -3939,6 +4764,127 @@
     </w:p>
   </w:footnote>
 </w:footnotes>
+</file>
+
+<file path=word/numbering.xml><?xml version="1.0" encoding="utf-8"?>
+<w:numbering xmlns:wpc="http://schemas.microsoft.com/office/word/2010/wordprocessingCanvas" xmlns:cx="http://schemas.microsoft.com/office/drawing/2014/chartex" xmlns:cx1="http://schemas.microsoft.com/office/drawing/2015/9/8/chartex" xmlns:cx2="http://schemas.microsoft.com/office/drawing/2015/10/21/chartex" xmlns:cx3="http://schemas.microsoft.com/office/drawing/2016/5/9/chartex" xmlns:cx4="http://schemas.microsoft.com/office/drawing/2016/5/10/chartex" xmlns:cx5="http://schemas.microsoft.com/office/drawing/2016/5/11/chartex" xmlns:cx6="http://schemas.microsoft.com/office/drawing/2016/5/12/chartex" xmlns:cx7="http://schemas.microsoft.com/office/drawing/2016/5/13/chartex" xmlns:cx8="http://schemas.microsoft.com/office/drawing/2016/5/14/chartex" xmlns:mc="http://schemas.openxmlformats.org/markup-compatibility/2006" xmlns:aink="http://schemas.microsoft.com/office/drawing/2016/ink" xmlns:am3d="http://schemas.microsoft.com/office/drawing/2017/model3d" xmlns:o="urn:schemas-microsoft-com:office:office" xmlns:r="http://schemas.openxmlformats.org/officeDocument/2006/relationships" xmlns:m="http://schemas.openxmlformats.org/officeDocument/2006/math" xmlns:v="urn:schemas-microsoft-com:vml" xmlns:wp14="http://schemas.microsoft.com/office/word/2010/wordprocessingDrawing" xmlns:wp="http://schemas.openxmlformats.org/drawingml/2006/wordprocessingDrawing" xmlns:w10="urn:schemas-microsoft-com:office:word" xmlns:w="http://schemas.openxmlformats.org/wordprocessingml/2006/main" xmlns:w14="http://schemas.microsoft.com/office/word/2010/wordml" xmlns:w15="http://schemas.microsoft.com/office/word/2012/wordml" xmlns:w16cex="http://schemas.microsoft.com/office/word/2018/wordml/cex" xmlns:w16cid="http://schemas.microsoft.com/office/word/2016/wordml/cid" xmlns:w16="http://schemas.microsoft.com/office/word/2018/wordml" xmlns:w16se="http://schemas.microsoft.com/office/word/2015/wordml/symex" xmlns:wpg="http://schemas.microsoft.com/office/word/2010/wordprocessingGroup" xmlns:wpi="http://schemas.microsoft.com/office/word/2010/wordprocessingInk" xmlns:wne="http://schemas.microsoft.com/office/word/2006/wordml" xmlns:wps="http://schemas.microsoft.com/office/word/2010/wordprocessingShape" mc:Ignorable="w14 w15 w16se w16cid w16 w16cex wp14">
+  <w:abstractNum w:abstractNumId="0" w15:restartNumberingAfterBreak="0">
+    <w:nsid w:val="2C6A0BE4"/>
+    <w:multiLevelType w:val="hybridMultilevel"/>
+    <w:tmpl w:val="BB8A3E66"/>
+    <w:lvl w:ilvl="0" w:tplc="04090001">
+      <w:start w:val="1"/>
+      <w:numFmt w:val="bullet"/>
+      <w:lvlText w:val=""/>
+      <w:lvlJc w:val="left"/>
+      <w:pPr>
+        <w:ind w:left="720" w:hanging="360"/>
+      </w:pPr>
+      <w:rPr>
+        <w:rFonts w:ascii="Symbol" w:hAnsi="Symbol" w:hint="default"/>
+      </w:rPr>
+    </w:lvl>
+    <w:lvl w:ilvl="1" w:tplc="04090003" w:tentative="1">
+      <w:start w:val="1"/>
+      <w:numFmt w:val="bullet"/>
+      <w:lvlText w:val="o"/>
+      <w:lvlJc w:val="left"/>
+      <w:pPr>
+        <w:ind w:left="1440" w:hanging="360"/>
+      </w:pPr>
+      <w:rPr>
+        <w:rFonts w:ascii="Courier New" w:hAnsi="Courier New" w:cs="Courier New" w:hint="default"/>
+      </w:rPr>
+    </w:lvl>
+    <w:lvl w:ilvl="2" w:tplc="04090005" w:tentative="1">
+      <w:start w:val="1"/>
+      <w:numFmt w:val="bullet"/>
+      <w:lvlText w:val=""/>
+      <w:lvlJc w:val="left"/>
+      <w:pPr>
+        <w:ind w:left="2160" w:hanging="360"/>
+      </w:pPr>
+      <w:rPr>
+        <w:rFonts w:ascii="Wingdings" w:hAnsi="Wingdings" w:hint="default"/>
+      </w:rPr>
+    </w:lvl>
+    <w:lvl w:ilvl="3" w:tplc="04090001" w:tentative="1">
+      <w:start w:val="1"/>
+      <w:numFmt w:val="bullet"/>
+      <w:lvlText w:val=""/>
+      <w:lvlJc w:val="left"/>
+      <w:pPr>
+        <w:ind w:left="2880" w:hanging="360"/>
+      </w:pPr>
+      <w:rPr>
+        <w:rFonts w:ascii="Symbol" w:hAnsi="Symbol" w:hint="default"/>
+      </w:rPr>
+    </w:lvl>
+    <w:lvl w:ilvl="4" w:tplc="04090003" w:tentative="1">
+      <w:start w:val="1"/>
+      <w:numFmt w:val="bullet"/>
+      <w:lvlText w:val="o"/>
+      <w:lvlJc w:val="left"/>
+      <w:pPr>
+        <w:ind w:left="3600" w:hanging="360"/>
+      </w:pPr>
+      <w:rPr>
+        <w:rFonts w:ascii="Courier New" w:hAnsi="Courier New" w:cs="Courier New" w:hint="default"/>
+      </w:rPr>
+    </w:lvl>
+    <w:lvl w:ilvl="5" w:tplc="04090005" w:tentative="1">
+      <w:start w:val="1"/>
+      <w:numFmt w:val="bullet"/>
+      <w:lvlText w:val=""/>
+      <w:lvlJc w:val="left"/>
+      <w:pPr>
+        <w:ind w:left="4320" w:hanging="360"/>
+      </w:pPr>
+      <w:rPr>
+        <w:rFonts w:ascii="Wingdings" w:hAnsi="Wingdings" w:hint="default"/>
+      </w:rPr>
+    </w:lvl>
+    <w:lvl w:ilvl="6" w:tplc="04090001" w:tentative="1">
+      <w:start w:val="1"/>
+      <w:numFmt w:val="bullet"/>
+      <w:lvlText w:val=""/>
+      <w:lvlJc w:val="left"/>
+      <w:pPr>
+        <w:ind w:left="5040" w:hanging="360"/>
+      </w:pPr>
+      <w:rPr>
+        <w:rFonts w:ascii="Symbol" w:hAnsi="Symbol" w:hint="default"/>
+      </w:rPr>
+    </w:lvl>
+    <w:lvl w:ilvl="7" w:tplc="04090003" w:tentative="1">
+      <w:start w:val="1"/>
+      <w:numFmt w:val="bullet"/>
+      <w:lvlText w:val="o"/>
+      <w:lvlJc w:val="left"/>
+      <w:pPr>
+        <w:ind w:left="5760" w:hanging="360"/>
+      </w:pPr>
+      <w:rPr>
+        <w:rFonts w:ascii="Courier New" w:hAnsi="Courier New" w:cs="Courier New" w:hint="default"/>
+      </w:rPr>
+    </w:lvl>
+    <w:lvl w:ilvl="8" w:tplc="04090005" w:tentative="1">
+      <w:start w:val="1"/>
+      <w:numFmt w:val="bullet"/>
+      <w:lvlText w:val=""/>
+      <w:lvlJc w:val="left"/>
+      <w:pPr>
+        <w:ind w:left="6480" w:hanging="360"/>
+      </w:pPr>
+      <w:rPr>
+        <w:rFonts w:ascii="Wingdings" w:hAnsi="Wingdings" w:hint="default"/>
+      </w:rPr>
+    </w:lvl>
+  </w:abstractNum>
+  <w:num w:numId="1">
+    <w:abstractNumId w:val="0"/>
+  </w:num>
+</w:numbering>
 </file>
 
 <file path=word/styles.xml><?xml version="1.0" encoding="utf-8"?>
@@ -4477,6 +5423,17 @@
       <w:rFonts w:ascii="Calibri" w:eastAsia="Times New Roman" w:hAnsi="Calibri" w:cs="Times New Roman"/>
     </w:rPr>
   </w:style>
+  <w:style w:type="paragraph" w:styleId="ListParagraph">
+    <w:name w:val="List Paragraph"/>
+    <w:basedOn w:val="Normal"/>
+    <w:uiPriority w:val="34"/>
+    <w:qFormat/>
+    <w:rsid w:val="00C05F89"/>
+    <w:pPr>
+      <w:ind w:left="720"/>
+      <w:contextualSpacing/>
+    </w:pPr>
+  </w:style>
 </w:styles>
 </file>
 
@@ -4773,4 +5730,16 @@
     </a:ext>
   </a:extLst>
 </a:theme>
+</file>
+
+<file path=customXml/item1.xml><?xml version="1.0" encoding="utf-8"?>
+<b:Sources xmlns:b="http://schemas.openxmlformats.org/officeDocument/2006/bibliography" xmlns="http://schemas.openxmlformats.org/officeDocument/2006/bibliography" SelectedStyle="\APASixthEditionOfficeOnline.xsl" StyleName="APA" Version="6"/>
+</file>
+
+<file path=customXml/itemProps1.xml><?xml version="1.0" encoding="utf-8"?>
+<ds:datastoreItem xmlns:ds="http://schemas.openxmlformats.org/officeDocument/2006/customXml" ds:itemID="{6613BD57-F6E1-46D0-8E05-706157B08101}">
+  <ds:schemaRefs>
+    <ds:schemaRef ds:uri="http://schemas.openxmlformats.org/officeDocument/2006/bibliography"/>
+  </ds:schemaRefs>
+</ds:datastoreItem>
 </file>
</xml_diff>